<commit_message>
Work on SPA and CIN
</commit_message>
<xml_diff>
--- a/ISA/Proyectos/ISA_P4a/ISA_P4.docx
+++ b/ISA/Proyectos/ISA_P4a/ISA_P4.docx
@@ -4,7 +4,7 @@
   <w:body>
     <w:p>
       <w:pPr>
-        <w:pStyle w:val="Title"/>
+        <w:pStyle w:val="Ttulo"/>
         <w:jc w:val="center"/>
       </w:pPr>
       <w:r>
@@ -13,27 +13,829 @@
     </w:p>
     <w:p>
       <w:pPr>
-        <w:pStyle w:val="Subtitle"/>
+        <w:pStyle w:val="Subttulo"/>
       </w:pPr>
       <w:r>
         <w:t>proyectos 4A y 4B                                                                      joel sanz martí – 2ºCGFS</w:t>
       </w:r>
     </w:p>
-    <w:p>
-      <w:pPr>
-        <w:pStyle w:val="Heading1"/>
-      </w:pPr>
+    <w:sdt>
+      <w:sdtPr>
+        <w:id w:val="-1158379443"/>
+        <w:docPartObj>
+          <w:docPartGallery w:val="Table of Contents"/>
+          <w:docPartUnique/>
+        </w:docPartObj>
+      </w:sdtPr>
+      <w:sdtEndPr>
+        <w:rPr>
+          <w:b/>
+          <w:bCs/>
+          <w:caps w:val="0"/>
+          <w:color w:val="auto"/>
+          <w:spacing w:val="0"/>
+          <w:sz w:val="20"/>
+          <w:szCs w:val="20"/>
+        </w:rPr>
+      </w:sdtEndPr>
+      <w:sdtContent>
+        <w:p>
+          <w:pPr>
+            <w:pStyle w:val="TtuloTDC"/>
+          </w:pPr>
+          <w:r>
+            <w:t>0. Índice</w:t>
+          </w:r>
+        </w:p>
+        <w:p>
+          <w:pPr>
+            <w:pStyle w:val="TDC1"/>
+            <w:tabs>
+              <w:tab w:val="right" w:leader="dot" w:pos="8494"/>
+            </w:tabs>
+            <w:rPr>
+              <w:noProof/>
+            </w:rPr>
+          </w:pPr>
+          <w:r>
+            <w:fldChar w:fldCharType="begin"/>
+          </w:r>
+          <w:r>
+            <w:instrText xml:space="preserve"> TOC \o "1-3" \h \z \u </w:instrText>
+          </w:r>
+          <w:r>
+            <w:fldChar w:fldCharType="separate"/>
+          </w:r>
+          <w:hyperlink w:anchor="_Toc151112589" w:history="1">
+            <w:r>
+              <w:rPr>
+                <w:rStyle w:val="Hipervnculo"/>
+                <w:noProof/>
+              </w:rPr>
+              <w:t xml:space="preserve">1. </w:t>
+            </w:r>
+            <w:r>
+              <w:rPr>
+                <w:rStyle w:val="Hipervnculo"/>
+                <w:noProof/>
+              </w:rPr>
+              <w:t>E</w:t>
+            </w:r>
+            <w:r>
+              <w:rPr>
+                <w:rStyle w:val="Hipervnculo"/>
+                <w:noProof/>
+              </w:rPr>
+              <w:t>nunciado</w:t>
+            </w:r>
+            <w:r>
+              <w:rPr>
+                <w:noProof/>
+                <w:webHidden/>
+              </w:rPr>
+              <w:tab/>
+            </w:r>
+            <w:r>
+              <w:rPr>
+                <w:noProof/>
+                <w:webHidden/>
+              </w:rPr>
+              <w:fldChar w:fldCharType="begin"/>
+            </w:r>
+            <w:r>
+              <w:rPr>
+                <w:noProof/>
+                <w:webHidden/>
+              </w:rPr>
+              <w:instrText xml:space="preserve"> PAGEREF _Toc151112589 \h </w:instrText>
+            </w:r>
+            <w:r>
+              <w:rPr>
+                <w:noProof/>
+                <w:webHidden/>
+              </w:rPr>
+            </w:r>
+            <w:r>
+              <w:rPr>
+                <w:noProof/>
+                <w:webHidden/>
+              </w:rPr>
+              <w:fldChar w:fldCharType="separate"/>
+            </w:r>
+            <w:r>
+              <w:rPr>
+                <w:noProof/>
+                <w:webHidden/>
+              </w:rPr>
+              <w:t>1</w:t>
+            </w:r>
+            <w:r>
+              <w:rPr>
+                <w:noProof/>
+                <w:webHidden/>
+              </w:rPr>
+              <w:fldChar w:fldCharType="end"/>
+            </w:r>
+          </w:hyperlink>
+        </w:p>
+        <w:p>
+          <w:pPr>
+            <w:pStyle w:val="TDC2"/>
+            <w:tabs>
+              <w:tab w:val="right" w:leader="dot" w:pos="8494"/>
+            </w:tabs>
+            <w:rPr>
+              <w:noProof/>
+            </w:rPr>
+          </w:pPr>
+          <w:hyperlink w:anchor="_Toc151112590" w:history="1">
+            <w:r>
+              <w:rPr>
+                <w:rStyle w:val="Hipervnculo"/>
+                <w:noProof/>
+              </w:rPr>
+              <w:t>1.</w:t>
+            </w:r>
+            <w:r>
+              <w:rPr>
+                <w:rStyle w:val="Hipervnculo"/>
+                <w:noProof/>
+              </w:rPr>
+              <w:t>A</w:t>
+            </w:r>
+            <w:r>
+              <w:rPr>
+                <w:rStyle w:val="Hipervnculo"/>
+                <w:noProof/>
+              </w:rPr>
+              <w:t xml:space="preserve">. </w:t>
+            </w:r>
+            <w:r>
+              <w:rPr>
+                <w:rStyle w:val="Hipervnculo"/>
+                <w:noProof/>
+              </w:rPr>
+              <w:t>P</w:t>
+            </w:r>
+            <w:r>
+              <w:rPr>
+                <w:rStyle w:val="Hipervnculo"/>
+                <w:noProof/>
+              </w:rPr>
+              <w:t xml:space="preserve">uesta en </w:t>
+            </w:r>
+            <w:r>
+              <w:rPr>
+                <w:rStyle w:val="Hipervnculo"/>
+                <w:noProof/>
+              </w:rPr>
+              <w:t>M</w:t>
+            </w:r>
+            <w:r>
+              <w:rPr>
+                <w:rStyle w:val="Hipervnculo"/>
+                <w:noProof/>
+              </w:rPr>
+              <w:t xml:space="preserve">archa de un </w:t>
+            </w:r>
+            <w:r>
+              <w:rPr>
+                <w:rStyle w:val="Hipervnculo"/>
+                <w:noProof/>
+              </w:rPr>
+              <w:t>C</w:t>
+            </w:r>
+            <w:r>
+              <w:rPr>
+                <w:rStyle w:val="Hipervnculo"/>
+                <w:noProof/>
+              </w:rPr>
+              <w:t xml:space="preserve">ontador </w:t>
+            </w:r>
+            <w:r>
+              <w:rPr>
+                <w:rStyle w:val="Hipervnculo"/>
+                <w:noProof/>
+              </w:rPr>
+              <w:t>R</w:t>
+            </w:r>
+            <w:r>
+              <w:rPr>
+                <w:rStyle w:val="Hipervnculo"/>
+                <w:noProof/>
+              </w:rPr>
+              <w:t>ápido</w:t>
+            </w:r>
+            <w:r>
+              <w:rPr>
+                <w:noProof/>
+                <w:webHidden/>
+              </w:rPr>
+              <w:tab/>
+            </w:r>
+            <w:r>
+              <w:rPr>
+                <w:noProof/>
+                <w:webHidden/>
+              </w:rPr>
+              <w:fldChar w:fldCharType="begin"/>
+            </w:r>
+            <w:r>
+              <w:rPr>
+                <w:noProof/>
+                <w:webHidden/>
+              </w:rPr>
+              <w:instrText xml:space="preserve"> PAGEREF _Toc151112590 \h </w:instrText>
+            </w:r>
+            <w:r>
+              <w:rPr>
+                <w:noProof/>
+                <w:webHidden/>
+              </w:rPr>
+            </w:r>
+            <w:r>
+              <w:rPr>
+                <w:noProof/>
+                <w:webHidden/>
+              </w:rPr>
+              <w:fldChar w:fldCharType="separate"/>
+            </w:r>
+            <w:r>
+              <w:rPr>
+                <w:noProof/>
+                <w:webHidden/>
+              </w:rPr>
+              <w:t>1</w:t>
+            </w:r>
+            <w:r>
+              <w:rPr>
+                <w:noProof/>
+                <w:webHidden/>
+              </w:rPr>
+              <w:fldChar w:fldCharType="end"/>
+            </w:r>
+          </w:hyperlink>
+        </w:p>
+        <w:p>
+          <w:pPr>
+            <w:pStyle w:val="TDC2"/>
+            <w:tabs>
+              <w:tab w:val="right" w:leader="dot" w:pos="8494"/>
+            </w:tabs>
+            <w:rPr>
+              <w:noProof/>
+            </w:rPr>
+          </w:pPr>
+          <w:hyperlink w:anchor="_Toc151112591" w:history="1">
+            <w:r>
+              <w:rPr>
+                <w:rStyle w:val="Hipervnculo"/>
+                <w:noProof/>
+              </w:rPr>
+              <w:t>1.</w:t>
+            </w:r>
+            <w:r>
+              <w:rPr>
+                <w:rStyle w:val="Hipervnculo"/>
+                <w:noProof/>
+              </w:rPr>
+              <w:t>B.</w:t>
+            </w:r>
+            <w:r>
+              <w:rPr>
+                <w:rStyle w:val="Hipervnculo"/>
+                <w:noProof/>
+              </w:rPr>
+              <w:t xml:space="preserve"> </w:t>
+            </w:r>
+            <w:r>
+              <w:rPr>
+                <w:rStyle w:val="Hipervnculo"/>
+                <w:noProof/>
+              </w:rPr>
+              <w:t>C</w:t>
+            </w:r>
+            <w:r>
+              <w:rPr>
+                <w:rStyle w:val="Hipervnculo"/>
+                <w:noProof/>
+              </w:rPr>
+              <w:t xml:space="preserve">ontador </w:t>
+            </w:r>
+            <w:r>
+              <w:rPr>
+                <w:rStyle w:val="Hipervnculo"/>
+                <w:noProof/>
+              </w:rPr>
+              <w:t>R</w:t>
+            </w:r>
+            <w:r>
+              <w:rPr>
+                <w:rStyle w:val="Hipervnculo"/>
+                <w:noProof/>
+              </w:rPr>
+              <w:t xml:space="preserve">ápido on la </w:t>
+            </w:r>
+            <w:r>
+              <w:rPr>
+                <w:rStyle w:val="Hipervnculo"/>
+                <w:noProof/>
+              </w:rPr>
+              <w:t>F</w:t>
+            </w:r>
+            <w:r>
+              <w:rPr>
+                <w:rStyle w:val="Hipervnculo"/>
+                <w:noProof/>
+              </w:rPr>
+              <w:t xml:space="preserve">unción </w:t>
+            </w:r>
+            <w:r>
+              <w:rPr>
+                <w:rStyle w:val="Hipervnculo"/>
+                <w:noProof/>
+              </w:rPr>
+              <w:t>CTRL_HSC_EXT</w:t>
+            </w:r>
+            <w:r>
+              <w:rPr>
+                <w:noProof/>
+                <w:webHidden/>
+              </w:rPr>
+              <w:tab/>
+            </w:r>
+            <w:r>
+              <w:rPr>
+                <w:noProof/>
+                <w:webHidden/>
+              </w:rPr>
+              <w:fldChar w:fldCharType="begin"/>
+            </w:r>
+            <w:r>
+              <w:rPr>
+                <w:noProof/>
+                <w:webHidden/>
+              </w:rPr>
+              <w:instrText xml:space="preserve"> PAGEREF _Toc151112591 \h </w:instrText>
+            </w:r>
+            <w:r>
+              <w:rPr>
+                <w:noProof/>
+                <w:webHidden/>
+              </w:rPr>
+            </w:r>
+            <w:r>
+              <w:rPr>
+                <w:noProof/>
+                <w:webHidden/>
+              </w:rPr>
+              <w:fldChar w:fldCharType="separate"/>
+            </w:r>
+            <w:r>
+              <w:rPr>
+                <w:noProof/>
+                <w:webHidden/>
+              </w:rPr>
+              <w:t>1</w:t>
+            </w:r>
+            <w:r>
+              <w:rPr>
+                <w:noProof/>
+                <w:webHidden/>
+              </w:rPr>
+              <w:fldChar w:fldCharType="end"/>
+            </w:r>
+          </w:hyperlink>
+        </w:p>
+        <w:p>
+          <w:pPr>
+            <w:pStyle w:val="TDC1"/>
+            <w:tabs>
+              <w:tab w:val="right" w:leader="dot" w:pos="8494"/>
+            </w:tabs>
+            <w:rPr>
+              <w:noProof/>
+            </w:rPr>
+          </w:pPr>
+          <w:hyperlink w:anchor="_Toc151112592" w:history="1">
+            <w:r>
+              <w:rPr>
+                <w:rStyle w:val="Hipervnculo"/>
+                <w:noProof/>
+              </w:rPr>
+              <w:t xml:space="preserve">2. </w:t>
+            </w:r>
+            <w:r>
+              <w:rPr>
+                <w:rStyle w:val="Hipervnculo"/>
+                <w:noProof/>
+              </w:rPr>
+              <w:t>P</w:t>
+            </w:r>
+            <w:r>
+              <w:rPr>
+                <w:rStyle w:val="Hipervnculo"/>
+                <w:noProof/>
+              </w:rPr>
+              <w:t>rograma 1 (Proyecto 4A)</w:t>
+            </w:r>
+            <w:r>
+              <w:rPr>
+                <w:noProof/>
+                <w:webHidden/>
+              </w:rPr>
+              <w:tab/>
+            </w:r>
+            <w:r>
+              <w:rPr>
+                <w:noProof/>
+                <w:webHidden/>
+              </w:rPr>
+              <w:fldChar w:fldCharType="begin"/>
+            </w:r>
+            <w:r>
+              <w:rPr>
+                <w:noProof/>
+                <w:webHidden/>
+              </w:rPr>
+              <w:instrText xml:space="preserve"> PAGEREF _Toc151112592 \h </w:instrText>
+            </w:r>
+            <w:r>
+              <w:rPr>
+                <w:noProof/>
+                <w:webHidden/>
+              </w:rPr>
+            </w:r>
+            <w:r>
+              <w:rPr>
+                <w:noProof/>
+                <w:webHidden/>
+              </w:rPr>
+              <w:fldChar w:fldCharType="separate"/>
+            </w:r>
+            <w:r>
+              <w:rPr>
+                <w:noProof/>
+                <w:webHidden/>
+              </w:rPr>
+              <w:t>2</w:t>
+            </w:r>
+            <w:r>
+              <w:rPr>
+                <w:noProof/>
+                <w:webHidden/>
+              </w:rPr>
+              <w:fldChar w:fldCharType="end"/>
+            </w:r>
+          </w:hyperlink>
+        </w:p>
+        <w:p>
+          <w:pPr>
+            <w:pStyle w:val="TDC2"/>
+            <w:tabs>
+              <w:tab w:val="right" w:leader="dot" w:pos="8494"/>
+            </w:tabs>
+            <w:rPr>
+              <w:noProof/>
+            </w:rPr>
+          </w:pPr>
+          <w:hyperlink w:anchor="_Toc151112593" w:history="1">
+            <w:r>
+              <w:rPr>
+                <w:rStyle w:val="Hipervnculo"/>
+                <w:noProof/>
+              </w:rPr>
+              <w:t>2.</w:t>
+            </w:r>
+            <w:r>
+              <w:rPr>
+                <w:rStyle w:val="Hipervnculo"/>
+                <w:noProof/>
+              </w:rPr>
+              <w:t>A</w:t>
+            </w:r>
+            <w:r>
+              <w:rPr>
+                <w:rStyle w:val="Hipervnculo"/>
+                <w:noProof/>
+              </w:rPr>
+              <w:t xml:space="preserve">.1. </w:t>
+            </w:r>
+            <w:r>
+              <w:rPr>
+                <w:rStyle w:val="Hipervnculo"/>
+                <w:noProof/>
+              </w:rPr>
+              <w:t>C</w:t>
+            </w:r>
+            <w:r>
+              <w:rPr>
+                <w:rStyle w:val="Hipervnculo"/>
+                <w:noProof/>
+              </w:rPr>
+              <w:t xml:space="preserve">onfigurar el </w:t>
+            </w:r>
+            <w:r>
+              <w:rPr>
+                <w:rStyle w:val="Hipervnculo"/>
+                <w:noProof/>
+              </w:rPr>
+              <w:t>HSC</w:t>
+            </w:r>
+            <w:r>
+              <w:rPr>
+                <w:rStyle w:val="Hipervnculo"/>
+                <w:noProof/>
+              </w:rPr>
+              <w:t xml:space="preserve">_1 en </w:t>
+            </w:r>
+            <w:r>
+              <w:rPr>
+                <w:rStyle w:val="Hipervnculo"/>
+                <w:noProof/>
+              </w:rPr>
+              <w:t>M</w:t>
+            </w:r>
+            <w:r>
+              <w:rPr>
+                <w:rStyle w:val="Hipervnculo"/>
+                <w:noProof/>
+              </w:rPr>
+              <w:t xml:space="preserve">odo </w:t>
+            </w:r>
+            <w:r>
+              <w:rPr>
+                <w:rStyle w:val="Hipervnculo"/>
+                <w:noProof/>
+              </w:rPr>
+              <w:t>C</w:t>
+            </w:r>
+            <w:r>
+              <w:rPr>
+                <w:rStyle w:val="Hipervnculo"/>
+                <w:noProof/>
+              </w:rPr>
+              <w:t>ontaje</w:t>
+            </w:r>
+            <w:r>
+              <w:rPr>
+                <w:noProof/>
+                <w:webHidden/>
+              </w:rPr>
+              <w:tab/>
+            </w:r>
+            <w:r>
+              <w:rPr>
+                <w:noProof/>
+                <w:webHidden/>
+              </w:rPr>
+              <w:fldChar w:fldCharType="begin"/>
+            </w:r>
+            <w:r>
+              <w:rPr>
+                <w:noProof/>
+                <w:webHidden/>
+              </w:rPr>
+              <w:instrText xml:space="preserve"> PAGEREF _Toc151112593 \h </w:instrText>
+            </w:r>
+            <w:r>
+              <w:rPr>
+                <w:noProof/>
+                <w:webHidden/>
+              </w:rPr>
+            </w:r>
+            <w:r>
+              <w:rPr>
+                <w:noProof/>
+                <w:webHidden/>
+              </w:rPr>
+              <w:fldChar w:fldCharType="separate"/>
+            </w:r>
+            <w:r>
+              <w:rPr>
+                <w:noProof/>
+                <w:webHidden/>
+              </w:rPr>
+              <w:t>2</w:t>
+            </w:r>
+            <w:r>
+              <w:rPr>
+                <w:noProof/>
+                <w:webHidden/>
+              </w:rPr>
+              <w:fldChar w:fldCharType="end"/>
+            </w:r>
+          </w:hyperlink>
+        </w:p>
+        <w:p>
+          <w:pPr>
+            <w:pStyle w:val="TDC2"/>
+            <w:tabs>
+              <w:tab w:val="right" w:leader="dot" w:pos="8494"/>
+            </w:tabs>
+            <w:rPr>
+              <w:noProof/>
+            </w:rPr>
+          </w:pPr>
+          <w:hyperlink w:anchor="_Toc151112594" w:history="1">
+            <w:r>
+              <w:rPr>
+                <w:rStyle w:val="Hipervnculo"/>
+                <w:noProof/>
+              </w:rPr>
+              <w:t xml:space="preserve">2.A.2. </w:t>
+            </w:r>
+            <w:r>
+              <w:rPr>
+                <w:rStyle w:val="Hipervnculo"/>
+                <w:noProof/>
+              </w:rPr>
+              <w:t>R</w:t>
+            </w:r>
+            <w:r>
+              <w:rPr>
+                <w:rStyle w:val="Hipervnculo"/>
+                <w:noProof/>
+              </w:rPr>
+              <w:t xml:space="preserve">ealizar un </w:t>
+            </w:r>
+            <w:r>
+              <w:rPr>
+                <w:rStyle w:val="Hipervnculo"/>
+                <w:noProof/>
+              </w:rPr>
+              <w:t>S</w:t>
+            </w:r>
+            <w:r>
+              <w:rPr>
+                <w:rStyle w:val="Hipervnculo"/>
+                <w:noProof/>
+              </w:rPr>
+              <w:t>cada</w:t>
+            </w:r>
+            <w:r>
+              <w:rPr>
+                <w:noProof/>
+                <w:webHidden/>
+              </w:rPr>
+              <w:tab/>
+            </w:r>
+            <w:r>
+              <w:rPr>
+                <w:noProof/>
+                <w:webHidden/>
+              </w:rPr>
+              <w:fldChar w:fldCharType="begin"/>
+            </w:r>
+            <w:r>
+              <w:rPr>
+                <w:noProof/>
+                <w:webHidden/>
+              </w:rPr>
+              <w:instrText xml:space="preserve"> PAGEREF _Toc151112594 \h </w:instrText>
+            </w:r>
+            <w:r>
+              <w:rPr>
+                <w:noProof/>
+                <w:webHidden/>
+              </w:rPr>
+            </w:r>
+            <w:r>
+              <w:rPr>
+                <w:noProof/>
+                <w:webHidden/>
+              </w:rPr>
+              <w:fldChar w:fldCharType="separate"/>
+            </w:r>
+            <w:r>
+              <w:rPr>
+                <w:noProof/>
+                <w:webHidden/>
+              </w:rPr>
+              <w:t>7</w:t>
+            </w:r>
+            <w:r>
+              <w:rPr>
+                <w:noProof/>
+                <w:webHidden/>
+              </w:rPr>
+              <w:fldChar w:fldCharType="end"/>
+            </w:r>
+          </w:hyperlink>
+        </w:p>
+        <w:p>
+          <w:pPr>
+            <w:pStyle w:val="TDC1"/>
+            <w:tabs>
+              <w:tab w:val="right" w:leader="dot" w:pos="8494"/>
+            </w:tabs>
+            <w:rPr>
+              <w:noProof/>
+            </w:rPr>
+          </w:pPr>
+          <w:hyperlink w:anchor="_Toc151112595" w:history="1">
+            <w:r>
+              <w:rPr>
+                <w:rStyle w:val="Hipervnculo"/>
+                <w:noProof/>
+              </w:rPr>
+              <w:t>3. Programa 2 (Proyecto 4</w:t>
+            </w:r>
+            <w:r>
+              <w:rPr>
+                <w:rStyle w:val="Hipervnculo"/>
+                <w:noProof/>
+              </w:rPr>
+              <w:t>B</w:t>
+            </w:r>
+            <w:r>
+              <w:rPr>
+                <w:rStyle w:val="Hipervnculo"/>
+                <w:noProof/>
+              </w:rPr>
+              <w:t>)</w:t>
+            </w:r>
+            <w:r>
+              <w:rPr>
+                <w:noProof/>
+                <w:webHidden/>
+              </w:rPr>
+              <w:tab/>
+            </w:r>
+            <w:r>
+              <w:rPr>
+                <w:noProof/>
+                <w:webHidden/>
+              </w:rPr>
+              <w:fldChar w:fldCharType="begin"/>
+            </w:r>
+            <w:r>
+              <w:rPr>
+                <w:noProof/>
+                <w:webHidden/>
+              </w:rPr>
+              <w:instrText xml:space="preserve"> PAGEREF _Toc151112595 \h </w:instrText>
+            </w:r>
+            <w:r>
+              <w:rPr>
+                <w:noProof/>
+                <w:webHidden/>
+              </w:rPr>
+            </w:r>
+            <w:r>
+              <w:rPr>
+                <w:noProof/>
+                <w:webHidden/>
+              </w:rPr>
+              <w:fldChar w:fldCharType="separate"/>
+            </w:r>
+            <w:r>
+              <w:rPr>
+                <w:noProof/>
+                <w:webHidden/>
+              </w:rPr>
+              <w:t>8</w:t>
+            </w:r>
+            <w:r>
+              <w:rPr>
+                <w:noProof/>
+                <w:webHidden/>
+              </w:rPr>
+              <w:fldChar w:fldCharType="end"/>
+            </w:r>
+          </w:hyperlink>
+        </w:p>
+        <w:p>
+          <w:r>
+            <w:rPr>
+              <w:b/>
+              <w:bCs/>
+            </w:rPr>
+            <w:fldChar w:fldCharType="end"/>
+          </w:r>
+        </w:p>
+      </w:sdtContent>
+    </w:sdt>
+    <w:p/>
+    <w:p>
+      <w:pPr>
+        <w:pStyle w:val="Ttulo1"/>
+      </w:pPr>
+      <w:bookmarkStart w:id="0" w:name="_Toc151112589"/>
       <w:r>
         <w:t>1. enunciado</w:t>
       </w:r>
-    </w:p>
-    <w:p>
-      <w:pPr>
-        <w:pStyle w:val="Heading2"/>
-      </w:pPr>
+      <w:bookmarkEnd w:id="0"/>
+    </w:p>
+    <w:p>
+      <w:pPr>
+        <w:pStyle w:val="Ttulo2"/>
+      </w:pPr>
+      <w:bookmarkStart w:id="1" w:name="_Toc151112590"/>
       <w:r>
         <w:t>1.a. puesta en marcha de un contador rápido</w:t>
       </w:r>
+      <w:bookmarkEnd w:id="1"/>
     </w:p>
     <w:p/>
     <w:p>
@@ -41,25 +843,23 @@
         <w:ind w:firstLine="708"/>
       </w:pPr>
       <w:r>
-        <w:t>1.- Configura el HSC_1 en modo contaje. Conectar un encoder incremental con fase A y fase B. Realiza</w:t>
-      </w:r>
-      <w:r>
-        <w:t xml:space="preserve"> </w:t>
-      </w:r>
-      <w:r>
-        <w:t>una lectura de los pulsos y genera una interrupción que active la salida Q0.0 cuando se alcancen los</w:t>
-      </w:r>
-      <w:r>
-        <w:t xml:space="preserve"> </w:t>
-      </w:r>
-      <w:r>
-        <w:t>2000 pulsos. También habilita la entrada de puerta en la I1.0 y la entrada de Sync en la I0.3, prueba</w:t>
-      </w:r>
-      <w:r>
-        <w:t xml:space="preserve"> </w:t>
-      </w:r>
-      <w:r>
-        <w:t>y explica el funcionamiento de dichas entradas.</w:t>
+        <w:t xml:space="preserve">1.- Configura el HSC_1 en modo contaje. Conectar un </w:t>
+      </w:r>
+      <w:proofErr w:type="spellStart"/>
+      <w:r>
+        <w:t>encoder</w:t>
+      </w:r>
+      <w:proofErr w:type="spellEnd"/>
+      <w:r>
+        <w:t xml:space="preserve"> incremental con fase A y fase B. Realiza una lectura de los pulsos y genera una interrupción que active la salida Q0.0 cuando se alcancen los 2000 pulsos. También habilita la entrada de puerta en la I1.0 y la entrada de </w:t>
+      </w:r>
+      <w:proofErr w:type="spellStart"/>
+      <w:r>
+        <w:t>Sync</w:t>
+      </w:r>
+      <w:proofErr w:type="spellEnd"/>
+      <w:r>
+        <w:t xml:space="preserve"> en la I0.3, prueba y explica el funcionamiento de dichas entradas.</w:t>
       </w:r>
     </w:p>
     <w:p>
@@ -72,58 +872,115 @@
         <w:ind w:firstLine="708"/>
       </w:pPr>
       <w:r>
-        <w:t>2.- Realiza una pantalla en SCADA para mostrar los mm recorridos durante el giro del encoder del</w:t>
-      </w:r>
-      <w:r>
-        <w:t xml:space="preserve"> </w:t>
-      </w:r>
-      <w:r>
-        <w:t>ejercicio 1. Para ello se deben introducir los siguientes parámetros por pantalla: Resolución del</w:t>
-      </w:r>
-      <w:r>
-        <w:t xml:space="preserve"> </w:t>
-      </w:r>
-      <w:r>
-        <w:t>encoder, diámetro de la rueda en mm. Indica los cálculos realizados (en SCL) y el programa</w:t>
-      </w:r>
+        <w:t xml:space="preserve">2.- Realiza una pantalla en SCADA para mostrar los mm recorridos durante el giro del </w:t>
+      </w:r>
+      <w:proofErr w:type="spellStart"/>
+      <w:r>
+        <w:t>encoder</w:t>
+      </w:r>
+      <w:proofErr w:type="spellEnd"/>
+      <w:r>
+        <w:t xml:space="preserve"> del ejercicio 1. Para ello se deben introducir los siguientes parámetros por pantalla: Resolución del </w:t>
+      </w:r>
+      <w:proofErr w:type="spellStart"/>
+      <w:r>
+        <w:t>encoder</w:t>
+      </w:r>
+      <w:proofErr w:type="spellEnd"/>
+      <w:r>
+        <w:t xml:space="preserve">, diámetro de la rueda en </w:t>
+      </w:r>
+      <w:proofErr w:type="spellStart"/>
+      <w:r>
+        <w:t>mm.</w:t>
+      </w:r>
+      <w:proofErr w:type="spellEnd"/>
+      <w:r>
+        <w:t xml:space="preserve"> Indica los cálculos realizados (en SCL) y el programa.</w:t>
+      </w:r>
+    </w:p>
+    <w:p/>
+    <w:p>
+      <w:pPr>
+        <w:pStyle w:val="Ttulo2"/>
+      </w:pPr>
+      <w:bookmarkStart w:id="2" w:name="_Toc151112591"/>
+      <w:r>
+        <w:t>1.b contador rápido con la función ctrl_hsc_ext</w:t>
+      </w:r>
+      <w:bookmarkEnd w:id="2"/>
+    </w:p>
+    <w:p/>
+    <w:p>
+      <w:pPr>
+        <w:ind w:firstLine="708"/>
+      </w:pPr>
+      <w:r>
+        <w:t>La instrucción tecnológica CTRL_HSC_EXT permite al programa de usuario controlar el HSC en relación con el programa. CTRL_HSC_EXT actualiza parámetros del HSC y devuelve los valores más actuales cuando se ejecuta. La instrucción CTRL_HSC_EXT puede utilizarse cuando el HSC está en modo de contaje, período o frecuencia.</w:t>
+      </w:r>
+    </w:p>
+    <w:p>
+      <w:pPr>
+        <w:ind w:firstLine="708"/>
+      </w:pPr>
+    </w:p>
+    <w:p>
+      <w:pPr>
+        <w:ind w:firstLine="708"/>
+      </w:pPr>
+    </w:p>
+    <w:p>
+      <w:pPr>
+        <w:ind w:firstLine="708"/>
+      </w:pPr>
+    </w:p>
+    <w:p>
+      <w:pPr>
+        <w:ind w:firstLine="708"/>
+      </w:pPr>
+      <w:r>
+        <w:lastRenderedPageBreak/>
+        <w:t>El proyecto consistirá en probar la instrucción CTRL_HSC_EXT. Para ello realizaremos una pantalla de SCADA la cual debe incluir:</w:t>
+      </w:r>
+    </w:p>
+    <w:p>
+      <w:pPr>
+        <w:ind w:firstLine="708"/>
+      </w:pPr>
+      <w:r>
+        <w:t>- Visualizar los pulsos actuales.</w:t>
+      </w:r>
+    </w:p>
+    <w:p>
+      <w:pPr>
+        <w:ind w:firstLine="708"/>
+      </w:pPr>
+      <w:r>
+        <w:t xml:space="preserve">- Un interruptor para la entrada </w:t>
+      </w:r>
+      <w:proofErr w:type="spellStart"/>
+      <w:r>
+        <w:t>EnHSC</w:t>
+      </w:r>
+      <w:proofErr w:type="spellEnd"/>
+      <w:r>
+        <w:t xml:space="preserve"> y un interruptor para </w:t>
+      </w:r>
+      <w:proofErr w:type="spellStart"/>
+      <w:r>
+        <w:t>EnSync</w:t>
+      </w:r>
+      <w:proofErr w:type="spellEnd"/>
       <w:r>
         <w:t>.</w:t>
       </w:r>
     </w:p>
-    <w:p/>
-    <w:p>
-      <w:pPr>
-        <w:pStyle w:val="Heading2"/>
-      </w:pPr>
-      <w:r>
-        <w:t>1.b contador rápido con la función ctrl_hsc_ext</w:t>
-      </w:r>
-    </w:p>
-    <w:p/>
     <w:p>
       <w:pPr>
         <w:ind w:firstLine="708"/>
       </w:pPr>
       <w:r>
-        <w:t xml:space="preserve">La instrucción tecnológica CTRL_HSC_EXT permite al programa de usuario controlar el HSC </w:t>
-      </w:r>
-      <w:r>
-        <w:t>en relación con el</w:t>
-      </w:r>
-      <w:r>
-        <w:t xml:space="preserve"> programa. CTRL_HSC_EXT actualiza parámetros del HSC y devuelve los valores más actuales</w:t>
-      </w:r>
-      <w:r>
-        <w:t xml:space="preserve"> </w:t>
-      </w:r>
-      <w:r>
-        <w:t>cuando se ejecuta. La instrucción CTRL_HSC_EXT puede utilizarse cuando el HSC está en modo de</w:t>
-      </w:r>
-      <w:r>
-        <w:t xml:space="preserve"> </w:t>
-      </w:r>
-      <w:r>
-        <w:t>contaje, período o frecuencia.</w:t>
+        <w:t>- Utilizar las entradas EnReference1 y NewReference1. Explicar su funcionamiento.</w:t>
       </w:r>
     </w:p>
     <w:p>
@@ -131,19 +988,23 @@
         <w:ind w:firstLine="708"/>
       </w:pPr>
       <w:r>
-        <w:t>El proyecto consistirá en probar la instrucción CTRL_HSC_EXT. Para ello realizaremos una</w:t>
-      </w:r>
-      <w:r>
-        <w:t xml:space="preserve"> </w:t>
-      </w:r>
-      <w:r>
-        <w:t>pantalla de</w:t>
-      </w:r>
-      <w:r>
-        <w:t xml:space="preserve"> </w:t>
-      </w:r>
-      <w:r>
-        <w:t>SCADA la cual debe incluir:</w:t>
+        <w:t xml:space="preserve">- Utilizar las entradas </w:t>
+      </w:r>
+      <w:proofErr w:type="spellStart"/>
+      <w:r>
+        <w:t>EnCV</w:t>
+      </w:r>
+      <w:proofErr w:type="spellEnd"/>
+      <w:r>
+        <w:t xml:space="preserve"> y </w:t>
+      </w:r>
+      <w:proofErr w:type="spellStart"/>
+      <w:r>
+        <w:t>NewCurrentCount</w:t>
+      </w:r>
+      <w:proofErr w:type="spellEnd"/>
+      <w:r>
+        <w:t>. Explicar su funcionamiento.</w:t>
       </w:r>
     </w:p>
     <w:p>
@@ -151,82 +1012,70 @@
         <w:ind w:firstLine="708"/>
       </w:pPr>
       <w:r>
-        <w:t>- Visualizar los pulsos actuales.</w:t>
+        <w:t xml:space="preserve">- Utilizar las entradas </w:t>
+      </w:r>
+      <w:proofErr w:type="spellStart"/>
+      <w:r>
+        <w:t>EnSV</w:t>
+      </w:r>
+      <w:proofErr w:type="spellEnd"/>
+      <w:r>
+        <w:t xml:space="preserve"> y </w:t>
+      </w:r>
+      <w:proofErr w:type="spellStart"/>
+      <w:r>
+        <w:t>NewStartValue</w:t>
+      </w:r>
+      <w:proofErr w:type="spellEnd"/>
+      <w:r>
+        <w:t>. Explicar su funcionamiento.</w:t>
       </w:r>
     </w:p>
     <w:p>
       <w:pPr>
         <w:ind w:firstLine="708"/>
       </w:pPr>
-      <w:r>
-        <w:t>- Un interruptor para la entrada EnHSC y un interruptor para EnSync.</w:t>
-      </w:r>
-    </w:p>
-    <w:p>
-      <w:pPr>
-        <w:ind w:firstLine="708"/>
-      </w:pPr>
-      <w:r>
-        <w:t>- Utilizar las entradas EnReference1 y NewReference1. Explicar su funcionamiento.</w:t>
-      </w:r>
-    </w:p>
-    <w:p>
-      <w:pPr>
-        <w:ind w:firstLine="708"/>
-      </w:pPr>
-      <w:r>
-        <w:t>- Utilizar las entradas EnCV y NewCurrentCount. Explicar su funcionamiento.</w:t>
-      </w:r>
-    </w:p>
-    <w:p>
-      <w:pPr>
-        <w:ind w:firstLine="708"/>
-      </w:pPr>
-      <w:r>
-        <w:t>- Utilizar las entradas EnSV y NewStartValue. Explicar su funcionamiento.</w:t>
-      </w:r>
-    </w:p>
-    <w:p/>
-    <w:p/>
-    <w:p/>
-    <w:p/>
-    <w:p/>
-    <w:p>
-      <w:pPr>
-        <w:pStyle w:val="Heading1"/>
-      </w:pPr>
-      <w:r>
-        <w:lastRenderedPageBreak/>
+    </w:p>
+    <w:p>
+      <w:pPr>
+        <w:pStyle w:val="Ttulo1"/>
+      </w:pPr>
+      <w:bookmarkStart w:id="3" w:name="_Toc151112592"/>
+      <w:r>
         <w:t>2. programa</w:t>
       </w:r>
       <w:r>
         <w:t xml:space="preserve"> 1 (Proyecto 4A)</w:t>
       </w:r>
-    </w:p>
-    <w:p>
-      <w:pPr>
-        <w:pStyle w:val="Heading2"/>
-      </w:pPr>
+      <w:bookmarkEnd w:id="3"/>
+    </w:p>
+    <w:p>
+      <w:pPr>
+        <w:pStyle w:val="Ttulo2"/>
+      </w:pPr>
+      <w:bookmarkStart w:id="4" w:name="_Toc151112593"/>
       <w:r>
         <w:t>2.a.1. configurar el hsc_1 en modo contaje</w:t>
       </w:r>
-    </w:p>
-    <w:p/>
-    <w:p>
-      <w:r>
-        <w:tab/>
-        <w:t>Para configurar contadores rápidos, tendremos que ir a la opción “Contadores rápidos (HSC)” dentro de las propiedades del PLC, y desde esta acceder al contador rápido que queremos configurar.</w:t>
-      </w:r>
-    </w:p>
-    <w:p>
-      <w:pPr>
-        <w:jc w:val="center"/>
-      </w:pPr>
-      <w:r>
+      <w:bookmarkEnd w:id="4"/>
+    </w:p>
+    <w:p>
+      <w:r>
+        <w:rPr>
+          <w:noProof/>
+        </w:rPr>
         <w:drawing>
-          <wp:inline distT="0" distB="0" distL="0" distR="0" wp14:anchorId="7619C371" wp14:editId="0D53EA07">
-            <wp:extent cx="1606333" cy="2032503"/>
-            <wp:effectExtent l="0" t="0" r="0" b="6350"/>
+          <wp:anchor distT="0" distB="0" distL="114300" distR="114300" simplePos="0" relativeHeight="251660288" behindDoc="0" locked="0" layoutInCell="1" allowOverlap="1" wp14:anchorId="7619C371" wp14:editId="236943B0">
+            <wp:simplePos x="0" y="0"/>
+            <wp:positionH relativeFrom="column">
+              <wp:posOffset>3695700</wp:posOffset>
+            </wp:positionH>
+            <wp:positionV relativeFrom="paragraph">
+              <wp:posOffset>198120</wp:posOffset>
+            </wp:positionV>
+            <wp:extent cx="1374140" cy="1738630"/>
+            <wp:effectExtent l="0" t="0" r="0" b="0"/>
+            <wp:wrapSquare wrapText="bothSides"/>
             <wp:docPr id="698863793" name="Picture 1" descr="A screenshot of a computer&#10;&#10;Description automatically generated"/>
             <wp:cNvGraphicFramePr>
               <a:graphicFrameLocks xmlns:a="http://schemas.openxmlformats.org/drawingml/2006/main" noChangeAspect="1"/>
@@ -239,7 +1088,13 @@
                     <pic:cNvPicPr/>
                   </pic:nvPicPr>
                   <pic:blipFill>
-                    <a:blip r:embed="rId4"/>
+                    <a:blip r:embed="rId5">
+                      <a:extLst>
+                        <a:ext uri="{28A0092B-C50C-407E-A947-70E740481C1C}">
+                          <a14:useLocalDpi xmlns:a14="http://schemas.microsoft.com/office/drawing/2010/main" val="0"/>
+                        </a:ext>
+                      </a:extLst>
+                    </a:blip>
                     <a:stretch>
                       <a:fillRect/>
                     </a:stretch>
@@ -247,7 +1102,7 @@
                   <pic:spPr>
                     <a:xfrm>
                       <a:off x="0" y="0"/>
-                      <a:ext cx="1613597" cy="2041694"/>
+                      <a:ext cx="1374140" cy="1738630"/>
                     </a:xfrm>
                     <a:prstGeom prst="rect">
                       <a:avLst/>
@@ -256,13 +1111,38 @@
                 </pic:pic>
               </a:graphicData>
             </a:graphic>
-          </wp:inline>
+            <wp14:sizeRelH relativeFrom="margin">
+              <wp14:pctWidth>0</wp14:pctWidth>
+            </wp14:sizeRelH>
+            <wp14:sizeRelV relativeFrom="margin">
+              <wp14:pctHeight>0</wp14:pctHeight>
+            </wp14:sizeRelV>
+          </wp:anchor>
         </w:drawing>
       </w:r>
     </w:p>
     <w:p>
       <w:r>
         <w:tab/>
+        <w:t>Para configurar contadores rápidos, tendremos que ir a la opción “Contadores rápidos (HSC)” dentro de las propiedades del PLC, y desde esta acceder al contador rápido que queremos configurar.</w:t>
+      </w:r>
+    </w:p>
+    <w:p>
+      <w:pPr>
+        <w:jc w:val="center"/>
+      </w:pPr>
+    </w:p>
+    <w:p>
+      <w:r>
+        <w:tab/>
+      </w:r>
+    </w:p>
+    <w:p/>
+    <w:p>
+      <w:pPr>
+        <w:ind w:firstLine="708"/>
+      </w:pPr>
+      <w:r>
         <w:t>Al desplegar un HSC saldrán todas las ventanas de configuración que tiene. Las dos primeras son “General” y “Función”. En “General” activaremos el contaje rápido y le daremos un nombre y una descripción si así lo queremos. En “Función” le diremos que va a realizar un contaje A/B con sentido inicial incrementando el contador:</w:t>
       </w:r>
     </w:p>
@@ -271,10 +1151,13 @@
         <w:jc w:val="center"/>
       </w:pPr>
       <w:r>
+        <w:rPr>
+          <w:noProof/>
+        </w:rPr>
         <w:drawing>
-          <wp:inline distT="0" distB="0" distL="0" distR="0" wp14:anchorId="4BE9D4C3" wp14:editId="5E696895">
-            <wp:extent cx="2326740" cy="2433383"/>
-            <wp:effectExtent l="0" t="0" r="0" b="5080"/>
+          <wp:inline distT="0" distB="0" distL="0" distR="0" wp14:anchorId="4BE9D4C3" wp14:editId="2644FC92">
+            <wp:extent cx="2881304" cy="3013364"/>
+            <wp:effectExtent l="0" t="0" r="0" b="0"/>
             <wp:docPr id="1107001350" name="Picture 1" descr="A screenshot of a computer&#10;&#10;Description automatically generated"/>
             <wp:cNvGraphicFramePr>
               <a:graphicFrameLocks xmlns:a="http://schemas.openxmlformats.org/drawingml/2006/main" noChangeAspect="1"/>
@@ -287,7 +1170,7 @@
                     <pic:cNvPicPr/>
                   </pic:nvPicPr>
                   <pic:blipFill>
-                    <a:blip r:embed="rId5"/>
+                    <a:blip r:embed="rId6"/>
                     <a:stretch>
                       <a:fillRect/>
                     </a:stretch>
@@ -295,7 +1178,7 @@
                   <pic:spPr>
                     <a:xfrm>
                       <a:off x="0" y="0"/>
-                      <a:ext cx="2331656" cy="2438525"/>
+                      <a:ext cx="2891134" cy="3023645"/>
                     </a:xfrm>
                     <a:prstGeom prst="rect">
                       <a:avLst/>
@@ -310,29 +1193,37 @@
     </w:p>
     <w:p>
       <w:r>
+        <w:lastRenderedPageBreak/>
         <w:tab/>
         <w:t>La siguiente ventana es “Valores Iniciales”. Desde esta configuraremos los siguientes valores:</w:t>
       </w:r>
     </w:p>
     <w:p>
+      <w:pPr>
+        <w:ind w:left="708" w:firstLine="708"/>
+      </w:pPr>
       <w:r>
         <w:t>- Valor inicial: Valor del contaje cada vez que se reinicie el contador.</w:t>
       </w:r>
     </w:p>
     <w:p>
+      <w:pPr>
+        <w:ind w:left="708" w:firstLine="708"/>
+      </w:pPr>
       <w:r>
         <w:t>- Valores de referencia 1 y 2: Valores del contador a los que se activará la interrupción que más adelante configuraremos.</w:t>
       </w:r>
     </w:p>
     <w:p>
-      <w:r>
-        <w:t>- Límites superior e inferior: Límites de superior e inferior que puede alcanzar el contaje.</w:t>
-      </w:r>
-    </w:p>
-    <w:p/>
-    <w:p>
-      <w:r>
-        <w:lastRenderedPageBreak/>
+      <w:pPr>
+        <w:ind w:left="708" w:firstLine="708"/>
+      </w:pPr>
+      <w:r>
+        <w:t>- Límites superior e inferior: Límites que puede alcanzar el contaje.</w:t>
+      </w:r>
+    </w:p>
+    <w:p>
+      <w:r>
         <w:tab/>
         <w:t xml:space="preserve">En nuestro caso, solo cambiaremos el valor de referencia 1, </w:t>
       </w:r>
@@ -345,6 +1236,9 @@
         <w:jc w:val="center"/>
       </w:pPr>
       <w:r>
+        <w:rPr>
+          <w:noProof/>
+        </w:rPr>
         <w:drawing>
           <wp:inline distT="0" distB="0" distL="0" distR="0" wp14:anchorId="499E218D" wp14:editId="09D66C93">
             <wp:extent cx="2910690" cy="1599439"/>
@@ -361,7 +1255,7 @@
                     <pic:cNvPicPr/>
                   </pic:nvPicPr>
                   <pic:blipFill>
-                    <a:blip r:embed="rId6"/>
+                    <a:blip r:embed="rId7"/>
                     <a:stretch>
                       <a:fillRect/>
                     </a:stretch>
@@ -385,7 +1279,23 @@
     <w:p>
       <w:r>
         <w:tab/>
-        <w:t>Las próximas configuraciones son “Entrada Sync”, “Entrada de registro” y “Entrada de puerta”. Estas son entradas que más adelante asociaremos a una entrada física. Nosotros usaremos la primera y la última. Cuando se activa la entrada sync, el contador vuelve al valor inicial que le hayamos configurado anteriormente. La entrada de puerta habilita el contaje mientras esté activa y lo deshabilita cuando se desactiva.</w:t>
+        <w:t xml:space="preserve">Las próximas configuraciones son “Entrada </w:t>
+      </w:r>
+      <w:proofErr w:type="spellStart"/>
+      <w:r>
+        <w:t>Sync</w:t>
+      </w:r>
+      <w:proofErr w:type="spellEnd"/>
+      <w:r>
+        <w:t xml:space="preserve">”, “Entrada de registro” y “Entrada de puerta”. Estas son entradas que más adelante asociaremos a una entrada física. Nosotros usaremos la primera y la última. Cuando se activa la entrada </w:t>
+      </w:r>
+      <w:proofErr w:type="spellStart"/>
+      <w:r>
+        <w:t>sync</w:t>
+      </w:r>
+      <w:proofErr w:type="spellEnd"/>
+      <w:r>
+        <w:t>, el contador vuelve al valor inicial que le hayamos configurado anteriormente. La entrada de puerta habilita el contaje mientras esté activa y lo deshabilita cuando se desactiva.</w:t>
       </w:r>
     </w:p>
     <w:p>
@@ -399,10 +1309,13 @@
         <w:jc w:val="center"/>
       </w:pPr>
       <w:r>
+        <w:rPr>
+          <w:noProof/>
+        </w:rPr>
         <w:drawing>
-          <wp:inline distT="0" distB="0" distL="0" distR="0" wp14:anchorId="0500FF13" wp14:editId="652D8B78">
-            <wp:extent cx="3716448" cy="2265967"/>
-            <wp:effectExtent l="0" t="0" r="0" b="1270"/>
+          <wp:inline distT="0" distB="0" distL="0" distR="0" wp14:anchorId="0500FF13" wp14:editId="4B355EF7">
+            <wp:extent cx="3919730" cy="2389910"/>
+            <wp:effectExtent l="0" t="0" r="5080" b="0"/>
             <wp:docPr id="1440229762" name="Picture 1" descr="A screenshot of a computer&#10;&#10;Description automatically generated"/>
             <wp:cNvGraphicFramePr>
               <a:graphicFrameLocks xmlns:a="http://schemas.openxmlformats.org/drawingml/2006/main" noChangeAspect="1"/>
@@ -415,7 +1328,7 @@
                     <pic:cNvPicPr/>
                   </pic:nvPicPr>
                   <pic:blipFill>
-                    <a:blip r:embed="rId7"/>
+                    <a:blip r:embed="rId8"/>
                     <a:stretch>
                       <a:fillRect/>
                     </a:stretch>
@@ -423,7 +1336,7 @@
                   <pic:spPr>
                     <a:xfrm>
                       <a:off x="0" y="0"/>
-                      <a:ext cx="3733778" cy="2276533"/>
+                      <a:ext cx="3944462" cy="2404990"/>
                     </a:xfrm>
                     <a:prstGeom prst="rect">
                       <a:avLst/>
@@ -437,22 +1350,52 @@
       </w:r>
     </w:p>
     <w:p>
-      <w:r>
-        <w:tab/>
-        <w:t>La siguiente configuración es “Salida de comparación”, que no la usaremos. Por tanto, lo siguiente es “Configuración de eventos”. Se pueden configurar tres tipos de eventos: Evento por valor de contador igual al valor de referencia, evento por Sync y evento por cambio de sentido de contaje. Cada evento activa una interrupción hardware que nosotros le asociemos.</w:t>
-      </w:r>
-    </w:p>
-    <w:p/>
-    <w:p/>
-    <w:p/>
-    <w:p/>
-    <w:p/>
-    <w:p/>
+      <w:pPr>
+        <w:jc w:val="center"/>
+      </w:pPr>
+    </w:p>
+    <w:p>
+      <w:pPr>
+        <w:jc w:val="center"/>
+      </w:pPr>
+    </w:p>
+    <w:p>
+      <w:pPr>
+        <w:jc w:val="center"/>
+      </w:pPr>
+    </w:p>
+    <w:p>
+      <w:pPr>
+        <w:jc w:val="center"/>
+      </w:pPr>
+    </w:p>
     <w:p>
       <w:r>
         <w:lastRenderedPageBreak/>
         <w:tab/>
-        <w:t>Primero crearemos la interrupción desde “Agregar nuevo bloque”. Este nuevo bloque tiene que ser de tipo “Hardware Interrupt”:</w:t>
+        <w:t xml:space="preserve">La siguiente configuración es “Salida de comparación”, que no la usaremos. Por tanto, lo siguiente es “Configuración de eventos”. Se pueden configurar tres tipos de eventos: Evento por valor de contador igual al valor de referencia, evento por </w:t>
+      </w:r>
+      <w:proofErr w:type="spellStart"/>
+      <w:r>
+        <w:t>Sync</w:t>
+      </w:r>
+      <w:proofErr w:type="spellEnd"/>
+      <w:r>
+        <w:t xml:space="preserve"> y evento por cambio de sentido de contaje. Cada evento activa una interrupción hardware que nosotros le asociemos.</w:t>
+      </w:r>
+    </w:p>
+    <w:p>
+      <w:r>
+        <w:tab/>
+        <w:t xml:space="preserve">Primero crearemos la interrupción desde “Agregar nuevo bloque”. Este nuevo bloque tiene que ser de tipo “Hardware </w:t>
+      </w:r>
+      <w:proofErr w:type="spellStart"/>
+      <w:r>
+        <w:t>Interrupt</w:t>
+      </w:r>
+      <w:proofErr w:type="spellEnd"/>
+      <w:r>
+        <w:t>”:</w:t>
       </w:r>
     </w:p>
     <w:p>
@@ -460,6 +1403,9 @@
         <w:jc w:val="center"/>
       </w:pPr>
       <w:r>
+        <w:rPr>
+          <w:noProof/>
+        </w:rPr>
         <w:drawing>
           <wp:inline distT="0" distB="0" distL="0" distR="0" wp14:anchorId="09C0558F" wp14:editId="3C554765">
             <wp:extent cx="4211879" cy="3680936"/>
@@ -476,7 +1422,7 @@
                     <pic:cNvPicPr/>
                   </pic:nvPicPr>
                   <pic:blipFill>
-                    <a:blip r:embed="rId8"/>
+                    <a:blip r:embed="rId9"/>
                     <a:stretch>
                       <a:fillRect/>
                     </a:stretch>
@@ -508,6 +1454,9 @@
         <w:jc w:val="center"/>
       </w:pPr>
       <w:r>
+        <w:rPr>
+          <w:noProof/>
+        </w:rPr>
         <w:drawing>
           <wp:inline distT="0" distB="0" distL="0" distR="0" wp14:anchorId="237E52B5" wp14:editId="59BEFC81">
             <wp:extent cx="4195483" cy="1183556"/>
@@ -524,7 +1473,7 @@
                     <pic:cNvPicPr/>
                   </pic:nvPicPr>
                   <pic:blipFill>
-                    <a:blip r:embed="rId9"/>
+                    <a:blip r:embed="rId10"/>
                     <a:stretch>
                       <a:fillRect/>
                     </a:stretch>
@@ -556,7 +1505,6 @@
     <w:p/>
     <w:p/>
     <w:p/>
-    <w:p/>
     <w:p>
       <w:r>
         <w:lastRenderedPageBreak/>
@@ -569,6 +1517,9 @@
         <w:jc w:val="center"/>
       </w:pPr>
       <w:r>
+        <w:rPr>
+          <w:noProof/>
+        </w:rPr>
         <w:drawing>
           <wp:inline distT="0" distB="0" distL="0" distR="0" wp14:anchorId="6FDEA36B" wp14:editId="047FB5A7">
             <wp:extent cx="3868616" cy="2936945"/>
@@ -585,7 +1536,7 @@
                     <pic:cNvPicPr/>
                   </pic:nvPicPr>
                   <pic:blipFill>
-                    <a:blip r:embed="rId10"/>
+                    <a:blip r:embed="rId11"/>
                     <a:stretch>
                       <a:fillRect/>
                     </a:stretch>
@@ -611,7 +1562,23 @@
         <w:tab/>
       </w:r>
       <w:r>
-        <w:t>Lo último que tendremos que configurar es “Entradas hardware”. Desde esta ventana asociaremos las entradas físicas a su evento correspondiente. Las entradas que podemos asociar son las dos fases de contaje del encoder y las entradas sync, de puerta y de registro. Las asociaremos según el cableado que pide el enunciado:</w:t>
+        <w:t xml:space="preserve">Lo último que tendremos que configurar es “Entradas hardware”. Desde esta ventana asociaremos las entradas físicas a su evento correspondiente. Las entradas que podemos asociar son las dos fases de contaje del </w:t>
+      </w:r>
+      <w:proofErr w:type="spellStart"/>
+      <w:r>
+        <w:t>encoder</w:t>
+      </w:r>
+      <w:proofErr w:type="spellEnd"/>
+      <w:r>
+        <w:t xml:space="preserve"> y las entradas </w:t>
+      </w:r>
+      <w:proofErr w:type="spellStart"/>
+      <w:r>
+        <w:t>sync</w:t>
+      </w:r>
+      <w:proofErr w:type="spellEnd"/>
+      <w:r>
+        <w:t>, de puerta y de registro. Las asociaremos según el cableado que pide el enunciado:</w:t>
       </w:r>
     </w:p>
     <w:p>
@@ -619,6 +1586,9 @@
         <w:jc w:val="center"/>
       </w:pPr>
       <w:r>
+        <w:rPr>
+          <w:noProof/>
+        </w:rPr>
         <w:drawing>
           <wp:inline distT="0" distB="0" distL="0" distR="0" wp14:anchorId="150C5324" wp14:editId="5F420738">
             <wp:extent cx="3876675" cy="3405393"/>
@@ -635,7 +1605,7 @@
                     <pic:cNvPicPr/>
                   </pic:nvPicPr>
                   <pic:blipFill>
-                    <a:blip r:embed="rId11"/>
+                    <a:blip r:embed="rId12"/>
                     <a:stretch>
                       <a:fillRect/>
                     </a:stretch>
@@ -662,11 +1632,22 @@
       <w:r>
         <w:lastRenderedPageBreak/>
         <w:tab/>
-        <w:t>Con esto ya quedaría configurado el HSC1, pero para que pueda contar correctamente, tendremos que reducirle los filtros de entrada de las entradas de fase del encoder para que puedan leer más frecuentemente. Esto lo haremos desde la configuración de entradas digitales dentro de las propiedades del PLC:</w:t>
-      </w:r>
-    </w:p>
-    <w:p>
-      <w:r>
+        <w:t xml:space="preserve">Con esto ya quedaría configurado el HSC1, pero para que pueda contar correctamente, tendremos que reducirle los filtros de entrada de las entradas de fase del </w:t>
+      </w:r>
+      <w:proofErr w:type="spellStart"/>
+      <w:r>
+        <w:t>encoder</w:t>
+      </w:r>
+      <w:proofErr w:type="spellEnd"/>
+      <w:r>
+        <w:t xml:space="preserve"> para que puedan leer más frecuentemente. Esto lo haremos desde la configuración de entradas digitales dentro de las propiedades del PLC:</w:t>
+      </w:r>
+    </w:p>
+    <w:p>
+      <w:r>
+        <w:rPr>
+          <w:noProof/>
+        </w:rPr>
         <w:drawing>
           <wp:anchor distT="0" distB="0" distL="114300" distR="114300" simplePos="0" relativeHeight="251659264" behindDoc="0" locked="0" layoutInCell="1" allowOverlap="1" wp14:anchorId="710A2D22" wp14:editId="7B24ED18">
             <wp:simplePos x="0" y="0"/>
@@ -691,7 +1672,7 @@
                     <pic:cNvPicPr/>
                   </pic:nvPicPr>
                   <pic:blipFill>
-                    <a:blip r:embed="rId12">
+                    <a:blip r:embed="rId13">
                       <a:extLst>
                         <a:ext uri="{28A0092B-C50C-407E-A947-70E740481C1C}">
                           <a14:useLocalDpi xmlns:a14="http://schemas.microsoft.com/office/drawing/2010/main" val="0"/>
@@ -718,6 +1699,9 @@
         </w:drawing>
       </w:r>
       <w:r>
+        <w:rPr>
+          <w:noProof/>
+        </w:rPr>
         <w:drawing>
           <wp:anchor distT="0" distB="0" distL="114300" distR="114300" simplePos="0" relativeHeight="251658240" behindDoc="0" locked="0" layoutInCell="1" allowOverlap="1" wp14:anchorId="540AD960" wp14:editId="52B9DC2A">
             <wp:simplePos x="0" y="0"/>
@@ -742,7 +1726,7 @@
                     <pic:cNvPicPr/>
                   </pic:nvPicPr>
                   <pic:blipFill>
-                    <a:blip r:embed="rId13">
+                    <a:blip r:embed="rId14">
                       <a:extLst>
                         <a:ext uri="{28A0092B-C50C-407E-A947-70E740481C1C}">
                           <a14:useLocalDpi xmlns:a14="http://schemas.microsoft.com/office/drawing/2010/main" val="0"/>
@@ -787,31 +1771,49 @@
         <w:t>D</w:t>
       </w:r>
       <w:r>
-        <w:t>1000 ya se podrán ver los pulsos del encoder. Al llegar a 2000 pulsos, se generará una interrupción que activará la salida %Q0.0. Si pulsamos Sync, los pulsos volverán a 0 y si desactivamos la puerta, no se leerán los pulsos entrantes.</w:t>
-      </w:r>
-    </w:p>
-    <w:p/>
-    <w:p/>
-    <w:p/>
-    <w:p/>
-    <w:p/>
-    <w:p/>
-    <w:p/>
-    <w:p/>
-    <w:p/>
-    <w:p/>
-    <w:p/>
-    <w:p/>
-    <w:p/>
-    <w:p/>
-    <w:p>
-      <w:pPr>
-        <w:pStyle w:val="Heading2"/>
-      </w:pPr>
+        <w:t xml:space="preserve">1000 ya se podrán ver los pulsos del </w:t>
+      </w:r>
+      <w:proofErr w:type="spellStart"/>
+      <w:r>
+        <w:t>encoder</w:t>
+      </w:r>
+      <w:proofErr w:type="spellEnd"/>
+      <w:r>
+        <w:t xml:space="preserve">. Al llegar a 2000 pulsos, se generará una interrupción que activará la salida %Q0.0. Si pulsamos </w:t>
+      </w:r>
+      <w:proofErr w:type="spellStart"/>
+      <w:r>
+        <w:t>Sync</w:t>
+      </w:r>
+      <w:proofErr w:type="spellEnd"/>
+      <w:r>
+        <w:t>, los pulsos volverán a 0 y si desactivamos la puerta, no se leerán los pulsos entrantes.</w:t>
+      </w:r>
+    </w:p>
+    <w:p/>
+    <w:p/>
+    <w:p/>
+    <w:p/>
+    <w:p/>
+    <w:p/>
+    <w:p/>
+    <w:p/>
+    <w:p/>
+    <w:p/>
+    <w:p/>
+    <w:p/>
+    <w:p/>
+    <w:p/>
+    <w:p>
+      <w:pPr>
+        <w:pStyle w:val="Ttulo2"/>
+      </w:pPr>
+      <w:bookmarkStart w:id="5" w:name="_Toc151112594"/>
       <w:r>
         <w:lastRenderedPageBreak/>
         <w:t>2.A.2. realizar un scada</w:t>
       </w:r>
+      <w:bookmarkEnd w:id="5"/>
     </w:p>
     <w:p/>
     <w:p>
@@ -822,6 +1824,9 @@
     </w:p>
     <w:p>
       <w:r>
+        <w:rPr>
+          <w:noProof/>
+        </w:rPr>
         <w:drawing>
           <wp:inline distT="0" distB="0" distL="0" distR="0" wp14:anchorId="409BC8A2" wp14:editId="594D2CA9">
             <wp:extent cx="5400040" cy="4043680"/>
@@ -838,7 +1843,7 @@
                     <pic:cNvPicPr/>
                   </pic:nvPicPr>
                   <pic:blipFill>
-                    <a:blip r:embed="rId14"/>
+                    <a:blip r:embed="rId15"/>
                     <a:stretch>
                       <a:fillRect/>
                     </a:stretch>
@@ -863,23 +1868,82 @@
     <w:p>
       <w:r>
         <w:tab/>
-        <w:t>El campo de entrada numérico “Resolución (ppr)” está asociado a la variable “Resolution”. En este se debe introducir la resolución del encoder que se va a utilizar.</w:t>
+        <w:t>El campo de entrada numérico “Resolución (</w:t>
+      </w:r>
+      <w:proofErr w:type="spellStart"/>
+      <w:r>
+        <w:t>ppr</w:t>
+      </w:r>
+      <w:proofErr w:type="spellEnd"/>
+      <w:r>
+        <w:t>)” está asociado a la variable “</w:t>
+      </w:r>
+      <w:proofErr w:type="spellStart"/>
+      <w:r>
+        <w:t>Resolution</w:t>
+      </w:r>
+      <w:proofErr w:type="spellEnd"/>
+      <w:r>
+        <w:t xml:space="preserve">”. En este se debe introducir la resolución del </w:t>
+      </w:r>
+      <w:proofErr w:type="spellStart"/>
+      <w:r>
+        <w:t>encoder</w:t>
+      </w:r>
+      <w:proofErr w:type="spellEnd"/>
+      <w:r>
+        <w:t xml:space="preserve"> que se va a utilizar.</w:t>
       </w:r>
     </w:p>
     <w:p>
       <w:r>
         <w:tab/>
-        <w:t>El campo de entrada numérico “Diámetro (mm)” está asociado a la variable “Diameter”. En este se debe introducir el diámetro de la rueda acoplada al encoder.</w:t>
+        <w:t>El campo de entrada numérico “Diámetro (mm)” está asociado a la variable “</w:t>
+      </w:r>
+      <w:proofErr w:type="spellStart"/>
+      <w:r>
+        <w:t>Diameter</w:t>
+      </w:r>
+      <w:proofErr w:type="spellEnd"/>
+      <w:r>
+        <w:t xml:space="preserve">”. En este se debe introducir el diámetro de la rueda acoplada al </w:t>
+      </w:r>
+      <w:proofErr w:type="spellStart"/>
+      <w:r>
+        <w:t>encoder</w:t>
+      </w:r>
+      <w:proofErr w:type="spellEnd"/>
+      <w:r>
+        <w:t>.</w:t>
       </w:r>
     </w:p>
     <w:p>
       <w:r>
         <w:tab/>
-        <w:t>El indicador numérico “distancia recorrida (mm)” está asociado a la variable “distance”. Muestra la distancia recorrida por el encoder en función a este cálculo:</w:t>
-      </w:r>
-    </w:p>
-    <w:p>
-      <w:r>
+        <w:t>El indicador numérico “distancia recorrida (mm)” está asociado a la variable “</w:t>
+      </w:r>
+      <w:proofErr w:type="spellStart"/>
+      <w:r>
+        <w:t>distance</w:t>
+      </w:r>
+      <w:proofErr w:type="spellEnd"/>
+      <w:r>
+        <w:t xml:space="preserve">”. Muestra la distancia recorrida por el </w:t>
+      </w:r>
+      <w:proofErr w:type="spellStart"/>
+      <w:r>
+        <w:t>encoder</w:t>
+      </w:r>
+      <w:proofErr w:type="spellEnd"/>
+      <w:r>
+        <w:t xml:space="preserve"> en función a este cálculo:</w:t>
+      </w:r>
+    </w:p>
+    <w:p>
+      <w:r>
+        <w:rPr>
+          <w:noProof/>
+        </w:rPr>
         <w:drawing>
           <wp:inline distT="0" distB="0" distL="0" distR="0" wp14:anchorId="644444D0" wp14:editId="3FD9475E">
             <wp:extent cx="5400040" cy="422910"/>
@@ -896,7 +1960,7 @@
                     <pic:cNvPicPr/>
                   </pic:nvPicPr>
                   <pic:blipFill>
-                    <a:blip r:embed="rId15"/>
+                    <a:blip r:embed="rId16"/>
                     <a:stretch>
                       <a:fillRect/>
                     </a:stretch>
@@ -920,7 +1984,23 @@
     <w:p>
       <w:r>
         <w:tab/>
-        <w:t>El indicador numérico “pulsos” está asociado a la entrada %ID1000 “Encoder”. Muestra los pulsos que ha recorrido el encoder.</w:t>
+        <w:t>El indicador numérico “pulsos” está asociado a la entrada %ID1000 “</w:t>
+      </w:r>
+      <w:proofErr w:type="spellStart"/>
+      <w:r>
+        <w:t>Encoder</w:t>
+      </w:r>
+      <w:proofErr w:type="spellEnd"/>
+      <w:r>
+        <w:t xml:space="preserve">”. Muestra los pulsos que ha recorrido el </w:t>
+      </w:r>
+      <w:proofErr w:type="spellStart"/>
+      <w:r>
+        <w:t>encoder</w:t>
+      </w:r>
+      <w:proofErr w:type="spellEnd"/>
+      <w:r>
+        <w:t>.</w:t>
       </w:r>
     </w:p>
     <w:p>
@@ -933,18 +2013,28 @@
     <w:p/>
     <w:p>
       <w:pPr>
-        <w:pStyle w:val="Heading1"/>
-      </w:pPr>
+        <w:pStyle w:val="Ttulo1"/>
+      </w:pPr>
+      <w:bookmarkStart w:id="6" w:name="_Toc151112595"/>
       <w:r>
         <w:lastRenderedPageBreak/>
         <w:t>3. Programa 2 (Proyecto 4b)</w:t>
       </w:r>
+      <w:bookmarkEnd w:id="6"/>
     </w:p>
     <w:p/>
     <w:p>
       <w:r>
         <w:tab/>
-        <w:t>Para usar el bloque CTRL_HSC_EXT, la configuración del encoder es la misma. Por tanto, partiendo del programa anterior crearemos el bloque ya mencionado:</w:t>
+        <w:t xml:space="preserve">Para usar el bloque CTRL_HSC_EXT, la configuración del </w:t>
+      </w:r>
+      <w:proofErr w:type="spellStart"/>
+      <w:r>
+        <w:t>encoder</w:t>
+      </w:r>
+      <w:proofErr w:type="spellEnd"/>
+      <w:r>
+        <w:t xml:space="preserve"> es la misma. Por tanto, partiendo del programa anterior crearemos el bloque ya mencionado:</w:t>
       </w:r>
     </w:p>
     <w:p>
@@ -952,6 +2042,9 @@
         <w:jc w:val="center"/>
       </w:pPr>
       <w:r>
+        <w:rPr>
+          <w:noProof/>
+        </w:rPr>
         <w:drawing>
           <wp:inline distT="0" distB="0" distL="0" distR="0" wp14:anchorId="69CCBC91" wp14:editId="63F46447">
             <wp:extent cx="4486589" cy="2096098"/>
@@ -968,7 +2061,7 @@
                     <pic:cNvPicPr/>
                   </pic:nvPicPr>
                   <pic:blipFill>
-                    <a:blip r:embed="rId16"/>
+                    <a:blip r:embed="rId17"/>
                     <a:stretch>
                       <a:fillRect/>
                     </a:stretch>
@@ -998,7 +2091,23 @@
     <w:p>
       <w:r>
         <w:tab/>
-        <w:t>Crearemos el bloque de datos y dentro añadiremos una variable que nosotros hemos llamado “MyHSC”. Esta variable será de tipo HSC_Count. El programa no autocompletará el nombre, pero si la escribimos correctamente veremos que podemos desplegar la variable para que aparezcan una serie de parámetros:</w:t>
+        <w:t>Crearemos el bloque de datos y dentro añadiremos una variable que nosotros hemos llamado “</w:t>
+      </w:r>
+      <w:proofErr w:type="spellStart"/>
+      <w:r>
+        <w:t>MyHSC</w:t>
+      </w:r>
+      <w:proofErr w:type="spellEnd"/>
+      <w:r>
+        <w:t xml:space="preserve">”. Esta variable será de tipo </w:t>
+      </w:r>
+      <w:proofErr w:type="spellStart"/>
+      <w:r>
+        <w:t>HSC_Count</w:t>
+      </w:r>
+      <w:proofErr w:type="spellEnd"/>
+      <w:r>
+        <w:t>. El programa no autocompletará el nombre, pero si la escribimos correctamente veremos que podemos desplegar la variable para que aparezcan una serie de parámetros:</w:t>
       </w:r>
     </w:p>
     <w:p>
@@ -1006,6 +2115,9 @@
         <w:jc w:val="center"/>
       </w:pPr>
       <w:r>
+        <w:rPr>
+          <w:noProof/>
+        </w:rPr>
         <w:drawing>
           <wp:inline distT="0" distB="0" distL="0" distR="0" wp14:anchorId="46650F18" wp14:editId="756E8E21">
             <wp:extent cx="5013779" cy="4180114"/>
@@ -1022,7 +2134,7 @@
                     <pic:cNvPicPr/>
                   </pic:nvPicPr>
                   <pic:blipFill>
-                    <a:blip r:embed="rId17"/>
+                    <a:blip r:embed="rId18"/>
                     <a:stretch>
                       <a:fillRect/>
                     </a:stretch>
@@ -1053,13 +2165,93 @@
     <w:p>
       <w:r>
         <w:tab/>
-        <w:t>“EnHSC” habilita el contaje rápido (Lo que en la configuración del encoder era la entrada de puerta). Cuando esté activo, podremos ver que el encoder está contando el “CurrentCount”. Cuando no esté activo, el valor en “CurrentCount” no variará.</w:t>
+        <w:t>“</w:t>
+      </w:r>
+      <w:proofErr w:type="spellStart"/>
+      <w:r>
+        <w:t>EnHSC</w:t>
+      </w:r>
+      <w:proofErr w:type="spellEnd"/>
+      <w:r>
+        <w:t xml:space="preserve">” habilita el contaje rápido (Lo que en la configuración del </w:t>
+      </w:r>
+      <w:proofErr w:type="spellStart"/>
+      <w:r>
+        <w:t>encoder</w:t>
+      </w:r>
+      <w:proofErr w:type="spellEnd"/>
+      <w:r>
+        <w:t xml:space="preserve"> era la entrada de puerta). Cuando esté activo, podremos ver que el </w:t>
+      </w:r>
+      <w:proofErr w:type="spellStart"/>
+      <w:r>
+        <w:t>encoder</w:t>
+      </w:r>
+      <w:proofErr w:type="spellEnd"/>
+      <w:r>
+        <w:t xml:space="preserve"> está contando el “</w:t>
+      </w:r>
+      <w:proofErr w:type="spellStart"/>
+      <w:r>
+        <w:t>CurrentCount</w:t>
+      </w:r>
+      <w:proofErr w:type="spellEnd"/>
+      <w:r>
+        <w:t>”. Cuando no esté activo, el valor en “</w:t>
+      </w:r>
+      <w:proofErr w:type="spellStart"/>
+      <w:r>
+        <w:t>CurrentCount</w:t>
+      </w:r>
+      <w:proofErr w:type="spellEnd"/>
+      <w:r>
+        <w:t>” no variará.</w:t>
       </w:r>
     </w:p>
     <w:p>
       <w:r>
         <w:tab/>
-        <w:t>“EnSync” habilita la entrada Sync. Cuando está activa, si se pulsa la entrada Sync, “CurrentCount” volverá al valor inicial. Cuando no está activa, el sistema no hará caso a la entrada Sync.</w:t>
+        <w:t>“</w:t>
+      </w:r>
+      <w:proofErr w:type="spellStart"/>
+      <w:r>
+        <w:t>EnSync</w:t>
+      </w:r>
+      <w:proofErr w:type="spellEnd"/>
+      <w:r>
+        <w:t xml:space="preserve">” habilita la entrada </w:t>
+      </w:r>
+      <w:proofErr w:type="spellStart"/>
+      <w:r>
+        <w:t>Sync</w:t>
+      </w:r>
+      <w:proofErr w:type="spellEnd"/>
+      <w:r>
+        <w:t xml:space="preserve">. Cuando está activa, si se pulsa la entrada </w:t>
+      </w:r>
+      <w:proofErr w:type="spellStart"/>
+      <w:r>
+        <w:t>Sync</w:t>
+      </w:r>
+      <w:proofErr w:type="spellEnd"/>
+      <w:r>
+        <w:t>, “</w:t>
+      </w:r>
+      <w:proofErr w:type="spellStart"/>
+      <w:r>
+        <w:t>CurrentCount</w:t>
+      </w:r>
+      <w:proofErr w:type="spellEnd"/>
+      <w:r>
+        <w:t xml:space="preserve">” volverá al valor inicial. Cuando no está activa, el sistema no hará caso a la entrada </w:t>
+      </w:r>
+      <w:proofErr w:type="spellStart"/>
+      <w:r>
+        <w:t>Sync</w:t>
+      </w:r>
+      <w:proofErr w:type="spellEnd"/>
+      <w:r>
+        <w:t>.</w:t>
       </w:r>
     </w:p>
     <w:p>
@@ -1071,13 +2263,347 @@
     <w:p>
       <w:r>
         <w:tab/>
-        <w:t>“EnCV” activa el valor “NewCurrentCount”. Es decir, cuando “EnCV” está activo, el valor en “CurrentCount” se forzará al valor en “NewCurrentCount”.</w:t>
+        <w:t>“</w:t>
+      </w:r>
+      <w:proofErr w:type="spellStart"/>
+      <w:r>
+        <w:t>EnCV</w:t>
+      </w:r>
+      <w:proofErr w:type="spellEnd"/>
+      <w:r>
+        <w:t>” activa el valor “</w:t>
+      </w:r>
+      <w:proofErr w:type="spellStart"/>
+      <w:r>
+        <w:t>NewCurrentCount</w:t>
+      </w:r>
+      <w:proofErr w:type="spellEnd"/>
+      <w:r>
+        <w:t>”. Es decir, cuando “</w:t>
+      </w:r>
+      <w:proofErr w:type="spellStart"/>
+      <w:r>
+        <w:t>EnCV</w:t>
+      </w:r>
+      <w:proofErr w:type="spellEnd"/>
+      <w:r>
+        <w:t>” está activo, el valor en “</w:t>
+      </w:r>
+      <w:proofErr w:type="spellStart"/>
+      <w:r>
+        <w:t>CurrentCount</w:t>
+      </w:r>
+      <w:proofErr w:type="spellEnd"/>
+      <w:r>
+        <w:t>” se forzará al valor en “</w:t>
+      </w:r>
+      <w:proofErr w:type="spellStart"/>
+      <w:r>
+        <w:t>NewCurrentCount</w:t>
+      </w:r>
+      <w:proofErr w:type="spellEnd"/>
+      <w:r>
+        <w:t>”.</w:t>
       </w:r>
     </w:p>
     <w:p>
       <w:r>
         <w:tab/>
-        <w:t>“EnSV” activa el valor “NewStartValue”. Mientras “EnSV” esté activo, el valor inicial de “CurrentCount” será el de “NewStartValue” y no el de la configuración del encoder.</w:t>
+        <w:t>“</w:t>
+      </w:r>
+      <w:proofErr w:type="spellStart"/>
+      <w:r>
+        <w:t>EnSV</w:t>
+      </w:r>
+      <w:proofErr w:type="spellEnd"/>
+      <w:r>
+        <w:t>” activa el valor “</w:t>
+      </w:r>
+      <w:proofErr w:type="spellStart"/>
+      <w:r>
+        <w:t>NewStartValue</w:t>
+      </w:r>
+      <w:proofErr w:type="spellEnd"/>
+      <w:r>
+        <w:t>”. Mientras “</w:t>
+      </w:r>
+      <w:proofErr w:type="spellStart"/>
+      <w:r>
+        <w:t>EnSV</w:t>
+      </w:r>
+      <w:proofErr w:type="spellEnd"/>
+      <w:r>
+        <w:t>” esté activo, el valor inicial de “</w:t>
+      </w:r>
+      <w:proofErr w:type="spellStart"/>
+      <w:r>
+        <w:t>CurrentCount</w:t>
+      </w:r>
+      <w:proofErr w:type="spellEnd"/>
+      <w:r>
+        <w:t>” será el de “</w:t>
+      </w:r>
+      <w:proofErr w:type="spellStart"/>
+      <w:r>
+        <w:t>NewStartValue</w:t>
+      </w:r>
+      <w:proofErr w:type="spellEnd"/>
+      <w:r>
+        <w:t xml:space="preserve">” y no el de la configuración del </w:t>
+      </w:r>
+      <w:proofErr w:type="spellStart"/>
+      <w:r>
+        <w:t>encoder</w:t>
+      </w:r>
+      <w:proofErr w:type="spellEnd"/>
+      <w:r>
+        <w:t>.</w:t>
+      </w:r>
+    </w:p>
+    <w:p/>
+    <w:p>
+      <w:r>
+        <w:tab/>
+        <w:t>El enunciado pide que podamos variar estos parámetros desde una pantalla en SCADA, por tanto, hemos realizado la siguiente pantalla:</w:t>
+      </w:r>
+    </w:p>
+    <w:p>
+      <w:r>
+        <w:drawing>
+          <wp:inline distT="0" distB="0" distL="0" distR="0" wp14:anchorId="2B5A3392" wp14:editId="1C08E541">
+            <wp:extent cx="5400040" cy="4041775"/>
+            <wp:effectExtent l="0" t="0" r="0" b="0"/>
+            <wp:docPr id="574889866" name="Imagen 1" descr="Interfaz de usuario gráfica, Diagrama&#10;&#10;Descripción generada automáticamente"/>
+            <wp:cNvGraphicFramePr>
+              <a:graphicFrameLocks xmlns:a="http://schemas.openxmlformats.org/drawingml/2006/main" noChangeAspect="1"/>
+            </wp:cNvGraphicFramePr>
+            <a:graphic xmlns:a="http://schemas.openxmlformats.org/drawingml/2006/main">
+              <a:graphicData uri="http://schemas.openxmlformats.org/drawingml/2006/picture">
+                <pic:pic xmlns:pic="http://schemas.openxmlformats.org/drawingml/2006/picture">
+                  <pic:nvPicPr>
+                    <pic:cNvPr id="574889866" name="Imagen 1" descr="Interfaz de usuario gráfica, Diagrama&#10;&#10;Descripción generada automáticamente"/>
+                    <pic:cNvPicPr/>
+                  </pic:nvPicPr>
+                  <pic:blipFill>
+                    <a:blip r:embed="rId19"/>
+                    <a:stretch>
+                      <a:fillRect/>
+                    </a:stretch>
+                  </pic:blipFill>
+                  <pic:spPr>
+                    <a:xfrm>
+                      <a:off x="0" y="0"/>
+                      <a:ext cx="5400040" cy="4041775"/>
+                    </a:xfrm>
+                    <a:prstGeom prst="rect">
+                      <a:avLst/>
+                    </a:prstGeom>
+                  </pic:spPr>
+                </pic:pic>
+              </a:graphicData>
+            </a:graphic>
+          </wp:inline>
+        </w:drawing>
+      </w:r>
+    </w:p>
+    <w:p>
+      <w:r>
+        <w:tab/>
+        <w:t xml:space="preserve">Hemos partido de la pantalla realizada en el apartado 1.A.2., por tanto, los </w:t>
+      </w:r>
+      <w:r>
+        <w:t>campos de entrada numéricos de resolución y diámetro, los indicadores numéricos de distancia y pulsos, y el botón “off” tienen el funcionamiento explicado en dicho apartado.</w:t>
+      </w:r>
+    </w:p>
+    <w:p/>
+    <w:p>
+      <w:r>
+        <w:lastRenderedPageBreak/>
+        <w:tab/>
+        <w:t xml:space="preserve">El interruptor “EnReference1” tiene asociado la variable “En_Reference1”. El campo de entrada numérico a su lado tiene asociado la variable “Reference1”. </w:t>
+      </w:r>
+    </w:p>
+    <w:p>
+      <w:r>
+        <w:tab/>
+      </w:r>
+      <w:r>
+        <w:t>El interruptor “</w:t>
+      </w:r>
+      <w:proofErr w:type="spellStart"/>
+      <w:r>
+        <w:t>En</w:t>
+      </w:r>
+      <w:r>
+        <w:t>CV</w:t>
+      </w:r>
+      <w:proofErr w:type="spellEnd"/>
+      <w:r>
+        <w:t>” tiene asociado la variable “</w:t>
+      </w:r>
+      <w:proofErr w:type="spellStart"/>
+      <w:r>
+        <w:t>En_</w:t>
+      </w:r>
+      <w:r>
+        <w:t>CV</w:t>
+      </w:r>
+      <w:proofErr w:type="spellEnd"/>
+      <w:r>
+        <w:t>”. El campo de entrada numérico a su lado tiene asociado la variable “</w:t>
+      </w:r>
+      <w:r>
+        <w:t>CV</w:t>
+      </w:r>
+      <w:r>
+        <w:t>”.</w:t>
+      </w:r>
+    </w:p>
+    <w:p>
+      <w:pPr>
+        <w:ind w:firstLine="708"/>
+      </w:pPr>
+      <w:r>
+        <w:t>El interruptor “</w:t>
+      </w:r>
+      <w:proofErr w:type="spellStart"/>
+      <w:r>
+        <w:t>En</w:t>
+      </w:r>
+      <w:r>
+        <w:t>SV</w:t>
+      </w:r>
+      <w:proofErr w:type="spellEnd"/>
+      <w:r>
+        <w:t>” tiene asociado la variable “</w:t>
+      </w:r>
+      <w:proofErr w:type="spellStart"/>
+      <w:r>
+        <w:t>En_</w:t>
+      </w:r>
+      <w:r>
+        <w:t>SV</w:t>
+      </w:r>
+      <w:proofErr w:type="spellEnd"/>
+      <w:r>
+        <w:t>”. El campo de entrada numérico a su lado tiene asociado la variable “</w:t>
+      </w:r>
+      <w:r>
+        <w:t>SV</w:t>
+      </w:r>
+      <w:r>
+        <w:t>”.</w:t>
+      </w:r>
+    </w:p>
+    <w:p>
+      <w:pPr>
+        <w:ind w:firstLine="708"/>
+      </w:pPr>
+      <w:r>
+        <w:t>El interruptor “</w:t>
+      </w:r>
+      <w:proofErr w:type="spellStart"/>
+      <w:r>
+        <w:t>EnHSC</w:t>
+      </w:r>
+      <w:proofErr w:type="spellEnd"/>
+      <w:r>
+        <w:t>” tiene asociado la variable “</w:t>
+      </w:r>
+      <w:proofErr w:type="spellStart"/>
+      <w:r>
+        <w:t>En_HSC</w:t>
+      </w:r>
+      <w:proofErr w:type="spellEnd"/>
+      <w:r>
+        <w:t>”.</w:t>
+      </w:r>
+    </w:p>
+    <w:p>
+      <w:pPr>
+        <w:ind w:firstLine="708"/>
+      </w:pPr>
+      <w:r>
+        <w:t>El interruptor “</w:t>
+      </w:r>
+      <w:proofErr w:type="spellStart"/>
+      <w:r>
+        <w:t>EnSync</w:t>
+      </w:r>
+      <w:proofErr w:type="spellEnd"/>
+      <w:r>
+        <w:t>” tiene asociado la variable “</w:t>
+      </w:r>
+      <w:proofErr w:type="spellStart"/>
+      <w:r>
+        <w:t>En_Sync</w:t>
+      </w:r>
+      <w:proofErr w:type="spellEnd"/>
+      <w:r>
+        <w:t>”.</w:t>
+      </w:r>
+    </w:p>
+    <w:p>
+      <w:r>
+        <w:tab/>
+      </w:r>
+    </w:p>
+    <w:p>
+      <w:r>
+        <w:tab/>
+      </w:r>
+      <w:r>
+        <w:t>Todas estas variables están asociadas a un parámetro de la variable “</w:t>
+      </w:r>
+      <w:proofErr w:type="spellStart"/>
+      <w:r>
+        <w:t>My_HSC</w:t>
+      </w:r>
+      <w:proofErr w:type="spellEnd"/>
+      <w:r>
+        <w:t>”. Estas son las asociaciones en el programa:</w:t>
+      </w:r>
+    </w:p>
+    <w:p>
+      <w:pPr>
+        <w:jc w:val="center"/>
+      </w:pPr>
+      <w:r>
+        <w:drawing>
+          <wp:inline distT="0" distB="0" distL="0" distR="0" wp14:anchorId="2EB69637" wp14:editId="4173BB06">
+            <wp:extent cx="4367669" cy="5994400"/>
+            <wp:effectExtent l="0" t="0" r="0" b="6350"/>
+            <wp:docPr id="283534595" name="Imagen 1" descr="Interfaz de usuario gráfica&#10;&#10;Descripción generada automáticamente con confianza media"/>
+            <wp:cNvGraphicFramePr>
+              <a:graphicFrameLocks xmlns:a="http://schemas.openxmlformats.org/drawingml/2006/main" noChangeAspect="1"/>
+            </wp:cNvGraphicFramePr>
+            <a:graphic xmlns:a="http://schemas.openxmlformats.org/drawingml/2006/main">
+              <a:graphicData uri="http://schemas.openxmlformats.org/drawingml/2006/picture">
+                <pic:pic xmlns:pic="http://schemas.openxmlformats.org/drawingml/2006/picture">
+                  <pic:nvPicPr>
+                    <pic:cNvPr id="283534595" name="Imagen 1" descr="Interfaz de usuario gráfica&#10;&#10;Descripción generada automáticamente con confianza media"/>
+                    <pic:cNvPicPr/>
+                  </pic:nvPicPr>
+                  <pic:blipFill>
+                    <a:blip r:embed="rId20"/>
+                    <a:stretch>
+                      <a:fillRect/>
+                    </a:stretch>
+                  </pic:blipFill>
+                  <pic:spPr>
+                    <a:xfrm>
+                      <a:off x="0" y="0"/>
+                      <a:ext cx="4391940" cy="6027710"/>
+                    </a:xfrm>
+                    <a:prstGeom prst="rect">
+                      <a:avLst/>
+                    </a:prstGeom>
+                  </pic:spPr>
+                </pic:pic>
+              </a:graphicData>
+            </a:graphic>
+          </wp:inline>
+        </w:drawing>
       </w:r>
     </w:p>
     <w:sectPr>
@@ -1488,11 +3014,11 @@
     <w:qFormat/>
     <w:rsid w:val="00601823"/>
   </w:style>
-  <w:style w:type="paragraph" w:styleId="Heading1">
+  <w:style w:type="paragraph" w:styleId="Ttulo1">
     <w:name w:val="heading 1"/>
     <w:basedOn w:val="Normal"/>
     <w:next w:val="Normal"/>
-    <w:link w:val="Heading1Char"/>
+    <w:link w:val="Ttulo1Car"/>
     <w:uiPriority w:val="9"/>
     <w:qFormat/>
     <w:rsid w:val="00601823"/>
@@ -1515,11 +3041,11 @@
       <w:szCs w:val="22"/>
     </w:rPr>
   </w:style>
-  <w:style w:type="paragraph" w:styleId="Heading2">
+  <w:style w:type="paragraph" w:styleId="Ttulo2">
     <w:name w:val="heading 2"/>
     <w:basedOn w:val="Normal"/>
     <w:next w:val="Normal"/>
-    <w:link w:val="Heading2Char"/>
+    <w:link w:val="Ttulo2Car"/>
     <w:uiPriority w:val="9"/>
     <w:unhideWhenUsed/>
     <w:qFormat/>
@@ -1540,11 +3066,11 @@
       <w:spacing w:val="15"/>
     </w:rPr>
   </w:style>
-  <w:style w:type="paragraph" w:styleId="Heading3">
+  <w:style w:type="paragraph" w:styleId="Ttulo3">
     <w:name w:val="heading 3"/>
     <w:basedOn w:val="Normal"/>
     <w:next w:val="Normal"/>
-    <w:link w:val="Heading3Char"/>
+    <w:link w:val="Ttulo3Car"/>
     <w:uiPriority w:val="9"/>
     <w:semiHidden/>
     <w:unhideWhenUsed/>
@@ -1563,11 +3089,11 @@
       <w:spacing w:val="15"/>
     </w:rPr>
   </w:style>
-  <w:style w:type="paragraph" w:styleId="Heading4">
+  <w:style w:type="paragraph" w:styleId="Ttulo4">
     <w:name w:val="heading 4"/>
     <w:basedOn w:val="Normal"/>
     <w:next w:val="Normal"/>
-    <w:link w:val="Heading4Char"/>
+    <w:link w:val="Ttulo4Car"/>
     <w:uiPriority w:val="9"/>
     <w:semiHidden/>
     <w:unhideWhenUsed/>
@@ -1586,11 +3112,11 @@
       <w:spacing w:val="10"/>
     </w:rPr>
   </w:style>
-  <w:style w:type="paragraph" w:styleId="Heading5">
+  <w:style w:type="paragraph" w:styleId="Ttulo5">
     <w:name w:val="heading 5"/>
     <w:basedOn w:val="Normal"/>
     <w:next w:val="Normal"/>
-    <w:link w:val="Heading5Char"/>
+    <w:link w:val="Ttulo5Car"/>
     <w:uiPriority w:val="9"/>
     <w:semiHidden/>
     <w:unhideWhenUsed/>
@@ -1609,11 +3135,11 @@
       <w:spacing w:val="10"/>
     </w:rPr>
   </w:style>
-  <w:style w:type="paragraph" w:styleId="Heading6">
+  <w:style w:type="paragraph" w:styleId="Ttulo6">
     <w:name w:val="heading 6"/>
     <w:basedOn w:val="Normal"/>
     <w:next w:val="Normal"/>
-    <w:link w:val="Heading6Char"/>
+    <w:link w:val="Ttulo6Car"/>
     <w:uiPriority w:val="9"/>
     <w:semiHidden/>
     <w:unhideWhenUsed/>
@@ -1632,11 +3158,11 @@
       <w:spacing w:val="10"/>
     </w:rPr>
   </w:style>
-  <w:style w:type="paragraph" w:styleId="Heading7">
+  <w:style w:type="paragraph" w:styleId="Ttulo7">
     <w:name w:val="heading 7"/>
     <w:basedOn w:val="Normal"/>
     <w:next w:val="Normal"/>
-    <w:link w:val="Heading7Char"/>
+    <w:link w:val="Ttulo7Car"/>
     <w:uiPriority w:val="9"/>
     <w:semiHidden/>
     <w:unhideWhenUsed/>
@@ -1652,11 +3178,11 @@
       <w:spacing w:val="10"/>
     </w:rPr>
   </w:style>
-  <w:style w:type="paragraph" w:styleId="Heading8">
+  <w:style w:type="paragraph" w:styleId="Ttulo8">
     <w:name w:val="heading 8"/>
     <w:basedOn w:val="Normal"/>
     <w:next w:val="Normal"/>
-    <w:link w:val="Heading8Char"/>
+    <w:link w:val="Ttulo8Car"/>
     <w:uiPriority w:val="9"/>
     <w:semiHidden/>
     <w:unhideWhenUsed/>
@@ -1673,11 +3199,11 @@
       <w:szCs w:val="18"/>
     </w:rPr>
   </w:style>
-  <w:style w:type="paragraph" w:styleId="Heading9">
+  <w:style w:type="paragraph" w:styleId="Ttulo9">
     <w:name w:val="heading 9"/>
     <w:basedOn w:val="Normal"/>
     <w:next w:val="Normal"/>
-    <w:link w:val="Heading9Char"/>
+    <w:link w:val="Ttulo9Car"/>
     <w:uiPriority w:val="9"/>
     <w:semiHidden/>
     <w:unhideWhenUsed/>
@@ -1696,13 +3222,13 @@
       <w:szCs w:val="18"/>
     </w:rPr>
   </w:style>
-  <w:style w:type="character" w:default="1" w:styleId="DefaultParagraphFont">
+  <w:style w:type="character" w:default="1" w:styleId="Fuentedeprrafopredeter">
     <w:name w:val="Default Paragraph Font"/>
     <w:uiPriority w:val="1"/>
     <w:semiHidden/>
     <w:unhideWhenUsed/>
   </w:style>
-  <w:style w:type="table" w:default="1" w:styleId="TableNormal">
+  <w:style w:type="table" w:default="1" w:styleId="Tablanormal">
     <w:name w:val="Normal Table"/>
     <w:uiPriority w:val="99"/>
     <w:semiHidden/>
@@ -1717,16 +3243,16 @@
       </w:tblCellMar>
     </w:tblPr>
   </w:style>
-  <w:style w:type="numbering" w:default="1" w:styleId="NoList">
+  <w:style w:type="numbering" w:default="1" w:styleId="Sinlista">
     <w:name w:val="No List"/>
     <w:uiPriority w:val="99"/>
     <w:semiHidden/>
     <w:unhideWhenUsed/>
   </w:style>
-  <w:style w:type="character" w:customStyle="1" w:styleId="Heading1Char">
-    <w:name w:val="Heading 1 Char"/>
-    <w:basedOn w:val="DefaultParagraphFont"/>
-    <w:link w:val="Heading1"/>
+  <w:style w:type="character" w:customStyle="1" w:styleId="Ttulo1Car">
+    <w:name w:val="Título 1 Car"/>
+    <w:basedOn w:val="Fuentedeprrafopredeter"/>
+    <w:link w:val="Ttulo1"/>
     <w:uiPriority w:val="9"/>
     <w:rsid w:val="00601823"/>
     <w:rPr>
@@ -1738,10 +3264,10 @@
       <w:shd w:val="clear" w:color="auto" w:fill="4472C4" w:themeFill="accent1"/>
     </w:rPr>
   </w:style>
-  <w:style w:type="character" w:customStyle="1" w:styleId="Heading2Char">
-    <w:name w:val="Heading 2 Char"/>
-    <w:basedOn w:val="DefaultParagraphFont"/>
-    <w:link w:val="Heading2"/>
+  <w:style w:type="character" w:customStyle="1" w:styleId="Ttulo2Car">
+    <w:name w:val="Título 2 Car"/>
+    <w:basedOn w:val="Fuentedeprrafopredeter"/>
+    <w:link w:val="Ttulo2"/>
     <w:uiPriority w:val="9"/>
     <w:rsid w:val="00601823"/>
     <w:rPr>
@@ -1750,10 +3276,10 @@
       <w:shd w:val="clear" w:color="auto" w:fill="D9E2F3" w:themeFill="accent1" w:themeFillTint="33"/>
     </w:rPr>
   </w:style>
-  <w:style w:type="character" w:customStyle="1" w:styleId="Heading3Char">
-    <w:name w:val="Heading 3 Char"/>
-    <w:basedOn w:val="DefaultParagraphFont"/>
-    <w:link w:val="Heading3"/>
+  <w:style w:type="character" w:customStyle="1" w:styleId="Ttulo3Car">
+    <w:name w:val="Título 3 Car"/>
+    <w:basedOn w:val="Fuentedeprrafopredeter"/>
+    <w:link w:val="Ttulo3"/>
     <w:uiPriority w:val="9"/>
     <w:semiHidden/>
     <w:rsid w:val="00601823"/>
@@ -1763,10 +3289,10 @@
       <w:spacing w:val="15"/>
     </w:rPr>
   </w:style>
-  <w:style w:type="character" w:customStyle="1" w:styleId="Heading4Char">
-    <w:name w:val="Heading 4 Char"/>
-    <w:basedOn w:val="DefaultParagraphFont"/>
-    <w:link w:val="Heading4"/>
+  <w:style w:type="character" w:customStyle="1" w:styleId="Ttulo4Car">
+    <w:name w:val="Título 4 Car"/>
+    <w:basedOn w:val="Fuentedeprrafopredeter"/>
+    <w:link w:val="Ttulo4"/>
     <w:uiPriority w:val="9"/>
     <w:semiHidden/>
     <w:rsid w:val="00601823"/>
@@ -1776,10 +3302,10 @@
       <w:spacing w:val="10"/>
     </w:rPr>
   </w:style>
-  <w:style w:type="character" w:customStyle="1" w:styleId="Heading5Char">
-    <w:name w:val="Heading 5 Char"/>
-    <w:basedOn w:val="DefaultParagraphFont"/>
-    <w:link w:val="Heading5"/>
+  <w:style w:type="character" w:customStyle="1" w:styleId="Ttulo5Car">
+    <w:name w:val="Título 5 Car"/>
+    <w:basedOn w:val="Fuentedeprrafopredeter"/>
+    <w:link w:val="Ttulo5"/>
     <w:uiPriority w:val="9"/>
     <w:semiHidden/>
     <w:rsid w:val="00601823"/>
@@ -1789,10 +3315,10 @@
       <w:spacing w:val="10"/>
     </w:rPr>
   </w:style>
-  <w:style w:type="character" w:customStyle="1" w:styleId="Heading6Char">
-    <w:name w:val="Heading 6 Char"/>
-    <w:basedOn w:val="DefaultParagraphFont"/>
-    <w:link w:val="Heading6"/>
+  <w:style w:type="character" w:customStyle="1" w:styleId="Ttulo6Car">
+    <w:name w:val="Título 6 Car"/>
+    <w:basedOn w:val="Fuentedeprrafopredeter"/>
+    <w:link w:val="Ttulo6"/>
     <w:uiPriority w:val="9"/>
     <w:semiHidden/>
     <w:rsid w:val="00601823"/>
@@ -1802,10 +3328,10 @@
       <w:spacing w:val="10"/>
     </w:rPr>
   </w:style>
-  <w:style w:type="character" w:customStyle="1" w:styleId="Heading7Char">
-    <w:name w:val="Heading 7 Char"/>
-    <w:basedOn w:val="DefaultParagraphFont"/>
-    <w:link w:val="Heading7"/>
+  <w:style w:type="character" w:customStyle="1" w:styleId="Ttulo7Car">
+    <w:name w:val="Título 7 Car"/>
+    <w:basedOn w:val="Fuentedeprrafopredeter"/>
+    <w:link w:val="Ttulo7"/>
     <w:uiPriority w:val="9"/>
     <w:semiHidden/>
     <w:rsid w:val="00601823"/>
@@ -1815,10 +3341,10 @@
       <w:spacing w:val="10"/>
     </w:rPr>
   </w:style>
-  <w:style w:type="character" w:customStyle="1" w:styleId="Heading8Char">
-    <w:name w:val="Heading 8 Char"/>
-    <w:basedOn w:val="DefaultParagraphFont"/>
-    <w:link w:val="Heading8"/>
+  <w:style w:type="character" w:customStyle="1" w:styleId="Ttulo8Car">
+    <w:name w:val="Título 8 Car"/>
+    <w:basedOn w:val="Fuentedeprrafopredeter"/>
+    <w:link w:val="Ttulo8"/>
     <w:uiPriority w:val="9"/>
     <w:semiHidden/>
     <w:rsid w:val="00601823"/>
@@ -1829,10 +3355,10 @@
       <w:szCs w:val="18"/>
     </w:rPr>
   </w:style>
-  <w:style w:type="character" w:customStyle="1" w:styleId="Heading9Char">
-    <w:name w:val="Heading 9 Char"/>
-    <w:basedOn w:val="DefaultParagraphFont"/>
-    <w:link w:val="Heading9"/>
+  <w:style w:type="character" w:customStyle="1" w:styleId="Ttulo9Car">
+    <w:name w:val="Título 9 Car"/>
+    <w:basedOn w:val="Fuentedeprrafopredeter"/>
+    <w:link w:val="Ttulo9"/>
     <w:uiPriority w:val="9"/>
     <w:semiHidden/>
     <w:rsid w:val="00601823"/>
@@ -1845,7 +3371,7 @@
       <w:szCs w:val="18"/>
     </w:rPr>
   </w:style>
-  <w:style w:type="paragraph" w:styleId="Caption">
+  <w:style w:type="paragraph" w:styleId="Descripcin">
     <w:name w:val="caption"/>
     <w:basedOn w:val="Normal"/>
     <w:next w:val="Normal"/>
@@ -1862,11 +3388,11 @@
       <w:szCs w:val="16"/>
     </w:rPr>
   </w:style>
-  <w:style w:type="paragraph" w:styleId="Title">
+  <w:style w:type="paragraph" w:styleId="Ttulo">
     <w:name w:val="Title"/>
     <w:basedOn w:val="Normal"/>
     <w:next w:val="Normal"/>
-    <w:link w:val="TitleChar"/>
+    <w:link w:val="TtuloCar"/>
     <w:uiPriority w:val="10"/>
     <w:qFormat/>
     <w:rsid w:val="00601823"/>
@@ -1882,10 +3408,10 @@
       <w:szCs w:val="52"/>
     </w:rPr>
   </w:style>
-  <w:style w:type="character" w:customStyle="1" w:styleId="TitleChar">
-    <w:name w:val="Title Char"/>
-    <w:basedOn w:val="DefaultParagraphFont"/>
-    <w:link w:val="Title"/>
+  <w:style w:type="character" w:customStyle="1" w:styleId="TtuloCar">
+    <w:name w:val="Título Car"/>
+    <w:basedOn w:val="Fuentedeprrafopredeter"/>
+    <w:link w:val="Ttulo"/>
     <w:uiPriority w:val="10"/>
     <w:rsid w:val="00601823"/>
     <w:rPr>
@@ -1897,11 +3423,11 @@
       <w:szCs w:val="52"/>
     </w:rPr>
   </w:style>
-  <w:style w:type="paragraph" w:styleId="Subtitle">
+  <w:style w:type="paragraph" w:styleId="Subttulo">
     <w:name w:val="Subtitle"/>
     <w:basedOn w:val="Normal"/>
     <w:next w:val="Normal"/>
-    <w:link w:val="SubtitleChar"/>
+    <w:link w:val="SubttuloCar"/>
     <w:uiPriority w:val="11"/>
     <w:qFormat/>
     <w:rsid w:val="00601823"/>
@@ -1916,10 +3442,10 @@
       <w:szCs w:val="21"/>
     </w:rPr>
   </w:style>
-  <w:style w:type="character" w:customStyle="1" w:styleId="SubtitleChar">
-    <w:name w:val="Subtitle Char"/>
-    <w:basedOn w:val="DefaultParagraphFont"/>
-    <w:link w:val="Subtitle"/>
+  <w:style w:type="character" w:customStyle="1" w:styleId="SubttuloCar">
+    <w:name w:val="Subtítulo Car"/>
+    <w:basedOn w:val="Fuentedeprrafopredeter"/>
+    <w:link w:val="Subttulo"/>
     <w:uiPriority w:val="11"/>
     <w:rsid w:val="00601823"/>
     <w:rPr>
@@ -1930,7 +3456,7 @@
       <w:szCs w:val="21"/>
     </w:rPr>
   </w:style>
-  <w:style w:type="character" w:styleId="Strong">
+  <w:style w:type="character" w:styleId="Textoennegrita">
     <w:name w:val="Strong"/>
     <w:uiPriority w:val="22"/>
     <w:qFormat/>
@@ -1940,7 +3466,7 @@
       <w:bCs/>
     </w:rPr>
   </w:style>
-  <w:style w:type="character" w:styleId="Emphasis">
+  <w:style w:type="character" w:styleId="nfasis">
     <w:name w:val="Emphasis"/>
     <w:uiPriority w:val="20"/>
     <w:qFormat/>
@@ -1951,7 +3477,7 @@
       <w:spacing w:val="5"/>
     </w:rPr>
   </w:style>
-  <w:style w:type="paragraph" w:styleId="NoSpacing">
+  <w:style w:type="paragraph" w:styleId="Sinespaciado">
     <w:name w:val="No Spacing"/>
     <w:uiPriority w:val="1"/>
     <w:qFormat/>
@@ -1960,11 +3486,11 @@
       <w:spacing w:after="0" w:line="240" w:lineRule="auto"/>
     </w:pPr>
   </w:style>
-  <w:style w:type="paragraph" w:styleId="Quote">
+  <w:style w:type="paragraph" w:styleId="Cita">
     <w:name w:val="Quote"/>
     <w:basedOn w:val="Normal"/>
     <w:next w:val="Normal"/>
-    <w:link w:val="QuoteChar"/>
+    <w:link w:val="CitaCar"/>
     <w:uiPriority w:val="29"/>
     <w:qFormat/>
     <w:rsid w:val="00601823"/>
@@ -1975,10 +3501,10 @@
       <w:szCs w:val="24"/>
     </w:rPr>
   </w:style>
-  <w:style w:type="character" w:customStyle="1" w:styleId="QuoteChar">
-    <w:name w:val="Quote Char"/>
-    <w:basedOn w:val="DefaultParagraphFont"/>
-    <w:link w:val="Quote"/>
+  <w:style w:type="character" w:customStyle="1" w:styleId="CitaCar">
+    <w:name w:val="Cita Car"/>
+    <w:basedOn w:val="Fuentedeprrafopredeter"/>
+    <w:link w:val="Cita"/>
     <w:uiPriority w:val="29"/>
     <w:rsid w:val="00601823"/>
     <w:rPr>
@@ -1988,11 +3514,11 @@
       <w:szCs w:val="24"/>
     </w:rPr>
   </w:style>
-  <w:style w:type="paragraph" w:styleId="IntenseQuote">
+  <w:style w:type="paragraph" w:styleId="Citadestacada">
     <w:name w:val="Intense Quote"/>
     <w:basedOn w:val="Normal"/>
     <w:next w:val="Normal"/>
-    <w:link w:val="IntenseQuoteChar"/>
+    <w:link w:val="CitadestacadaCar"/>
     <w:uiPriority w:val="30"/>
     <w:qFormat/>
     <w:rsid w:val="00601823"/>
@@ -2007,10 +3533,10 @@
       <w:szCs w:val="24"/>
     </w:rPr>
   </w:style>
-  <w:style w:type="character" w:customStyle="1" w:styleId="IntenseQuoteChar">
-    <w:name w:val="Intense Quote Char"/>
-    <w:basedOn w:val="DefaultParagraphFont"/>
-    <w:link w:val="IntenseQuote"/>
+  <w:style w:type="character" w:customStyle="1" w:styleId="CitadestacadaCar">
+    <w:name w:val="Cita destacada Car"/>
+    <w:basedOn w:val="Fuentedeprrafopredeter"/>
+    <w:link w:val="Citadestacada"/>
     <w:uiPriority w:val="30"/>
     <w:rsid w:val="00601823"/>
     <w:rPr>
@@ -2019,7 +3545,7 @@
       <w:szCs w:val="24"/>
     </w:rPr>
   </w:style>
-  <w:style w:type="character" w:styleId="SubtleEmphasis">
+  <w:style w:type="character" w:styleId="nfasissutil">
     <w:name w:val="Subtle Emphasis"/>
     <w:uiPriority w:val="19"/>
     <w:qFormat/>
@@ -2030,7 +3556,7 @@
       <w:color w:val="1F3763" w:themeColor="accent1" w:themeShade="7F"/>
     </w:rPr>
   </w:style>
-  <w:style w:type="character" w:styleId="IntenseEmphasis">
+  <w:style w:type="character" w:styleId="nfasisintenso">
     <w:name w:val="Intense Emphasis"/>
     <w:uiPriority w:val="21"/>
     <w:qFormat/>
@@ -2043,7 +3569,7 @@
       <w:spacing w:val="10"/>
     </w:rPr>
   </w:style>
-  <w:style w:type="character" w:styleId="SubtleReference">
+  <w:style w:type="character" w:styleId="Referenciasutil">
     <w:name w:val="Subtle Reference"/>
     <w:uiPriority w:val="31"/>
     <w:qFormat/>
@@ -2054,7 +3580,7 @@
       <w:color w:val="4472C4" w:themeColor="accent1"/>
     </w:rPr>
   </w:style>
-  <w:style w:type="character" w:styleId="IntenseReference">
+  <w:style w:type="character" w:styleId="Referenciaintensa">
     <w:name w:val="Intense Reference"/>
     <w:uiPriority w:val="32"/>
     <w:qFormat/>
@@ -2068,7 +3594,7 @@
       <w:color w:val="4472C4" w:themeColor="accent1"/>
     </w:rPr>
   </w:style>
-  <w:style w:type="character" w:styleId="BookTitle">
+  <w:style w:type="character" w:styleId="Ttulodellibro">
     <w:name w:val="Book Title"/>
     <w:uiPriority w:val="33"/>
     <w:qFormat/>
@@ -2081,12 +3607,11 @@
       <w:spacing w:val="0"/>
     </w:rPr>
   </w:style>
-  <w:style w:type="paragraph" w:styleId="TOCHeading">
+  <w:style w:type="paragraph" w:styleId="TtuloTDC">
     <w:name w:val="TOC Heading"/>
-    <w:basedOn w:val="Heading1"/>
+    <w:basedOn w:val="Ttulo1"/>
     <w:next w:val="Normal"/>
     <w:uiPriority w:val="39"/>
-    <w:semiHidden/>
     <w:unhideWhenUsed/>
     <w:qFormat/>
     <w:rsid w:val="00601823"/>
@@ -2110,7 +3635,7 @@
       <w:szCs w:val="24"/>
     </w:rPr>
   </w:style>
-  <w:style w:type="paragraph" w:styleId="ListParagraph">
+  <w:style w:type="paragraph" w:styleId="Prrafodelista">
     <w:name w:val="List Paragraph"/>
     <w:basedOn w:val="Normal"/>
     <w:uiPriority w:val="34"/>
@@ -2120,6 +3645,42 @@
       <w:ind w:left="720"/>
       <w:contextualSpacing/>
     </w:pPr>
+  </w:style>
+  <w:style w:type="paragraph" w:styleId="TDC1">
+    <w:name w:val="toc 1"/>
+    <w:basedOn w:val="Normal"/>
+    <w:next w:val="Normal"/>
+    <w:autoRedefine/>
+    <w:uiPriority w:val="39"/>
+    <w:unhideWhenUsed/>
+    <w:rsid w:val="00BD7A36"/>
+    <w:pPr>
+      <w:spacing w:after="100"/>
+    </w:pPr>
+  </w:style>
+  <w:style w:type="paragraph" w:styleId="TDC2">
+    <w:name w:val="toc 2"/>
+    <w:basedOn w:val="Normal"/>
+    <w:next w:val="Normal"/>
+    <w:autoRedefine/>
+    <w:uiPriority w:val="39"/>
+    <w:unhideWhenUsed/>
+    <w:rsid w:val="00BD7A36"/>
+    <w:pPr>
+      <w:spacing w:after="100"/>
+      <w:ind w:left="200"/>
+    </w:pPr>
+  </w:style>
+  <w:style w:type="character" w:styleId="Hipervnculo">
+    <w:name w:val="Hyperlink"/>
+    <w:basedOn w:val="Fuentedeprrafopredeter"/>
+    <w:uiPriority w:val="99"/>
+    <w:unhideWhenUsed/>
+    <w:rsid w:val="00BD7A36"/>
+    <w:rPr>
+      <w:color w:val="0563C1" w:themeColor="hyperlink"/>
+      <w:u w:val="single"/>
+    </w:rPr>
   </w:style>
 </w:styles>
 </file>
@@ -2417,4 +3978,16 @@
     </a:ext>
   </a:extLst>
 </a:theme>
+</file>
+
+<file path=customXml/item1.xml><?xml version="1.0" encoding="utf-8"?>
+<b:Sources xmlns:b="http://schemas.openxmlformats.org/officeDocument/2006/bibliography" xmlns="http://schemas.openxmlformats.org/officeDocument/2006/bibliography" SelectedStyle="\APASixthEditionOfficeOnline.xsl" StyleName="APA" Version="6"/>
+</file>
+
+<file path=customXml/itemProps1.xml><?xml version="1.0" encoding="utf-8"?>
+<ds:datastoreItem xmlns:ds="http://schemas.openxmlformats.org/officeDocument/2006/customXml" ds:itemID="{F8E61216-F108-4CFC-8452-6222BED5AB54}">
+  <ds:schemaRefs>
+    <ds:schemaRef ds:uri="http://schemas.openxmlformats.org/officeDocument/2006/bibliography"/>
+  </ds:schemaRefs>
+</ds:datastoreItem>
 </file>
</xml_diff>